<commit_message>
1.006 Release :star: :+1:
Финальный релиз
Исправлено
1. Желтый текст в документах
2. Исправлена шапка по желанию заказщика
3. Пересобран инсталятор и исправлено неправильное отображение иконки на рабочем столе
4.Исправлены и дополнены тесты
5. Добавлен журнал в тестах
6. Иправвлены мелкие опечатки  и баги
</commit_message>
<xml_diff>
--- a/Страницы/Материалы/КУРС ЛЕКЦИЙ/Тема 1.docx
+++ b/Страницы/Материалы/КУРС ЛЕКЦИЙ/Тема 1.docx
@@ -1,6 +1,6 @@
 
 <file path=word/document.xml><?xml version="1.0" encoding="utf-8"?>
-<w:document xmlns:wpc="http://schemas.microsoft.com/office/word/2010/wordprocessingCanvas" xmlns:mc="http://schemas.openxmlformats.org/markup-compatibility/2006" xmlns:o="urn:schemas-microsoft-com:office:office" xmlns:r="http://schemas.openxmlformats.org/officeDocument/2006/relationships" xmlns:m="http://schemas.openxmlformats.org/officeDocument/2006/math" xmlns:v="urn:schemas-microsoft-com:vml" xmlns:wp14="http://schemas.microsoft.com/office/word/2010/wordprocessingDrawing" xmlns:wp="http://schemas.openxmlformats.org/drawingml/2006/wordprocessingDrawing" xmlns:w10="urn:schemas-microsoft-com:office:word" xmlns:w="http://schemas.openxmlformats.org/wordprocessingml/2006/main" xmlns:w14="http://schemas.microsoft.com/office/word/2010/wordml" xmlns:w15="http://schemas.microsoft.com/office/word/2012/wordml" xmlns:wpg="http://schemas.microsoft.com/office/word/2010/wordprocessingGroup" xmlns:wpi="http://schemas.microsoft.com/office/word/2010/wordprocessingInk" xmlns:wne="http://schemas.microsoft.com/office/word/2006/wordml" xmlns:wps="http://schemas.microsoft.com/office/word/2010/wordprocessingShape" mc:Ignorable="w14 w15 wp14">
+<w:document xmlns:wpc="http://schemas.microsoft.com/office/word/2010/wordprocessingCanvas" xmlns:cx="http://schemas.microsoft.com/office/drawing/2014/chartex" xmlns:cx1="http://schemas.microsoft.com/office/drawing/2015/9/8/chartex" xmlns:cx2="http://schemas.microsoft.com/office/drawing/2015/10/21/chartex" xmlns:cx3="http://schemas.microsoft.com/office/drawing/2016/5/9/chartex" xmlns:cx4="http://schemas.microsoft.com/office/drawing/2016/5/10/chartex" xmlns:cx5="http://schemas.microsoft.com/office/drawing/2016/5/11/chartex" xmlns:cx6="http://schemas.microsoft.com/office/drawing/2016/5/12/chartex" xmlns:cx7="http://schemas.microsoft.com/office/drawing/2016/5/13/chartex" xmlns:cx8="http://schemas.microsoft.com/office/drawing/2016/5/14/chartex" xmlns:mc="http://schemas.openxmlformats.org/markup-compatibility/2006" xmlns:aink="http://schemas.microsoft.com/office/drawing/2016/ink" xmlns:am3d="http://schemas.microsoft.com/office/drawing/2017/model3d" xmlns:o="urn:schemas-microsoft-com:office:office" xmlns:r="http://schemas.openxmlformats.org/officeDocument/2006/relationships" xmlns:m="http://schemas.openxmlformats.org/officeDocument/2006/math" xmlns:v="urn:schemas-microsoft-com:vml" xmlns:wp14="http://schemas.microsoft.com/office/word/2010/wordprocessingDrawing" xmlns:wp="http://schemas.openxmlformats.org/drawingml/2006/wordprocessingDrawing" xmlns:w10="urn:schemas-microsoft-com:office:word" xmlns:w="http://schemas.openxmlformats.org/wordprocessingml/2006/main" xmlns:w14="http://schemas.microsoft.com/office/word/2010/wordml" xmlns:w15="http://schemas.microsoft.com/office/word/2012/wordml" xmlns:w16cid="http://schemas.microsoft.com/office/word/2016/wordml/cid" xmlns:w16se="http://schemas.microsoft.com/office/word/2015/wordml/symex" xmlns:wpg="http://schemas.microsoft.com/office/word/2010/wordprocessingGroup" xmlns:wpi="http://schemas.microsoft.com/office/word/2010/wordprocessingInk" xmlns:wne="http://schemas.microsoft.com/office/word/2006/wordml" xmlns:wps="http://schemas.microsoft.com/office/word/2010/wordprocessingShape" mc:Ignorable="w14 w15 w16se w16cid wp14">
   <w:body>
     <w:p>
       <w:pPr>
@@ -16,6 +16,8 @@
           <w:szCs w:val="28"/>
         </w:rPr>
       </w:pPr>
+      <w:bookmarkStart w:id="0" w:name="_GoBack"/>
+      <w:bookmarkEnd w:id="0"/>
       <w:r>
         <w:rPr>
           <w:rFonts w:asciiTheme="majorHAnsi" w:hAnsiTheme="majorHAnsi"/>
@@ -42,7 +44,7 @@
     </w:p>
     <w:p>
       <w:pPr>
-        <w:pStyle w:val="ListParagraph"/>
+        <w:pStyle w:val="afc"/>
         <w:numPr>
           <w:ilvl w:val="0"/>
           <w:numId w:val="26"/>
@@ -78,7 +80,7 @@
     </w:p>
     <w:p>
       <w:pPr>
-        <w:pStyle w:val="ListParagraph"/>
+        <w:pStyle w:val="afc"/>
         <w:numPr>
           <w:ilvl w:val="0"/>
           <w:numId w:val="26"/>
@@ -106,7 +108,7 @@
     </w:p>
     <w:p>
       <w:pPr>
-        <w:pStyle w:val="ListParagraph"/>
+        <w:pStyle w:val="afc"/>
         <w:numPr>
           <w:ilvl w:val="0"/>
           <w:numId w:val="26"/>
@@ -134,7 +136,7 @@
     </w:p>
     <w:p>
       <w:pPr>
-        <w:pStyle w:val="ListParagraph"/>
+        <w:pStyle w:val="afc"/>
         <w:numPr>
           <w:ilvl w:val="0"/>
           <w:numId w:val="26"/>
@@ -162,7 +164,7 @@
     </w:p>
     <w:p>
       <w:pPr>
-        <w:pStyle w:val="ListParagraph"/>
+        <w:pStyle w:val="afc"/>
         <w:numPr>
           <w:ilvl w:val="0"/>
           <w:numId w:val="26"/>
@@ -200,7 +202,7 @@
     </w:p>
     <w:p>
       <w:pPr>
-        <w:pStyle w:val="ListParagraph"/>
+        <w:pStyle w:val="afc"/>
         <w:numPr>
           <w:ilvl w:val="0"/>
           <w:numId w:val="26"/>
@@ -238,7 +240,7 @@
     </w:p>
     <w:p>
       <w:pPr>
-        <w:pStyle w:val="ListParagraph"/>
+        <w:pStyle w:val="afc"/>
         <w:numPr>
           <w:ilvl w:val="0"/>
           <w:numId w:val="26"/>
@@ -261,22 +263,12 @@
           <w:sz w:val="28"/>
           <w:szCs w:val="28"/>
         </w:rPr>
-        <w:t xml:space="preserve">ТЕМА 7 - </w:t>
-      </w:r>
-      <w:r>
-        <w:rPr>
-          <w:rFonts w:asciiTheme="majorHAnsi" w:hAnsiTheme="majorHAnsi"/>
-          <w:snapToGrid w:val="0"/>
-          <w:spacing w:val="-4"/>
-          <w:sz w:val="28"/>
-          <w:szCs w:val="28"/>
-        </w:rPr>
-        <w:t>Учет поощрений и дисциплинарных взысканий</w:t>
-      </w:r>
-    </w:p>
-    <w:p>
-      <w:pPr>
-        <w:pStyle w:val="ListParagraph"/>
+        <w:t>ТЕМА 7 - Учет поощрений и дисциплинарных взысканий</w:t>
+      </w:r>
+    </w:p>
+    <w:p>
+      <w:pPr>
+        <w:pStyle w:val="afc"/>
         <w:numPr>
           <w:ilvl w:val="0"/>
           <w:numId w:val="26"/>
@@ -309,24 +301,12 @@
           <w:sz w:val="28"/>
           <w:szCs w:val="28"/>
         </w:rPr>
-        <w:t xml:space="preserve"> – Организация и несение гарниз</w:t>
-      </w:r>
-      <w:bookmarkStart w:id="0" w:name="_GoBack"/>
-      <w:bookmarkEnd w:id="0"/>
-      <w:r>
-        <w:rPr>
-          <w:rFonts w:asciiTheme="majorHAnsi" w:hAnsiTheme="majorHAnsi"/>
-          <w:snapToGrid w:val="0"/>
-          <w:spacing w:val="-4"/>
-          <w:sz w:val="28"/>
-          <w:szCs w:val="28"/>
-        </w:rPr>
-        <w:t>онной и караульной службы</w:t>
-      </w:r>
-    </w:p>
-    <w:p>
-      <w:pPr>
-        <w:pStyle w:val="ListParagraph"/>
+        <w:t xml:space="preserve"> – Организация и несение гарнизонной и караульной службы</w:t>
+      </w:r>
+    </w:p>
+    <w:p>
+      <w:pPr>
+        <w:pStyle w:val="afc"/>
         <w:numPr>
           <w:ilvl w:val="0"/>
           <w:numId w:val="26"/>
@@ -360,7 +340,6 @@
           <w:b/>
           <w:sz w:val="28"/>
           <w:szCs w:val="28"/>
-          <w:highlight w:val="yellow"/>
         </w:rPr>
       </w:pPr>
       <w:r>
@@ -369,7 +348,6 @@
           <w:b/>
           <w:sz w:val="28"/>
           <w:szCs w:val="28"/>
-          <w:highlight w:val="yellow"/>
         </w:rPr>
         <w:br w:type="page"/>
       </w:r>
@@ -394,7 +372,6 @@
           <w:b/>
           <w:sz w:val="28"/>
           <w:szCs w:val="28"/>
-          <w:highlight w:val="yellow"/>
         </w:rPr>
         <w:lastRenderedPageBreak/>
         <w:t>ГЛАВА 1</w:t>
@@ -509,7 +486,7 @@
     </w:p>
     <w:p>
       <w:pPr>
-        <w:pStyle w:val="BodyTextIndent3"/>
+        <w:pStyle w:val="31"/>
         <w:spacing w:line="360" w:lineRule="auto"/>
         <w:ind w:left="0" w:firstLine="709"/>
         <w:jc w:val="both"/>
@@ -573,7 +550,7 @@
     </w:p>
     <w:p>
       <w:pPr>
-        <w:pStyle w:val="BodyTextIndent3"/>
+        <w:pStyle w:val="31"/>
         <w:tabs>
           <w:tab w:val="left" w:pos="-392"/>
         </w:tabs>
@@ -631,7 +608,7 @@
     </w:p>
     <w:p>
       <w:pPr>
-        <w:pStyle w:val="BodyTextIndent3"/>
+        <w:pStyle w:val="31"/>
         <w:tabs>
           <w:tab w:val="left" w:pos="-392"/>
         </w:tabs>
@@ -716,7 +693,7 @@
     </w:p>
     <w:p>
       <w:pPr>
-        <w:pStyle w:val="BodyTextIndent3"/>
+        <w:pStyle w:val="31"/>
         <w:tabs>
           <w:tab w:val="left" w:pos="-392"/>
         </w:tabs>
@@ -757,7 +734,7 @@
     </w:p>
     <w:p>
       <w:pPr>
-        <w:pStyle w:val="BodyTextIndent3"/>
+        <w:pStyle w:val="31"/>
         <w:tabs>
           <w:tab w:val="left" w:pos="-392"/>
         </w:tabs>
@@ -794,7 +771,7 @@
     </w:p>
     <w:p>
       <w:pPr>
-        <w:pStyle w:val="BodyTextIndent3"/>
+        <w:pStyle w:val="31"/>
         <w:tabs>
           <w:tab w:val="left" w:pos="-392"/>
         </w:tabs>
@@ -890,7 +867,7 @@
     </w:p>
     <w:p>
       <w:pPr>
-        <w:pStyle w:val="BodyTextIndent3"/>
+        <w:pStyle w:val="31"/>
         <w:tabs>
           <w:tab w:val="left" w:pos="-392"/>
         </w:tabs>
@@ -923,7 +900,7 @@
     </w:p>
     <w:p>
       <w:pPr>
-        <w:pStyle w:val="BodyTextIndent3"/>
+        <w:pStyle w:val="31"/>
         <w:tabs>
           <w:tab w:val="left" w:pos="-392"/>
           <w:tab w:val="left" w:pos="0"/>
@@ -978,7 +955,7 @@
     </w:p>
     <w:p>
       <w:pPr>
-        <w:pStyle w:val="BodyTextIndent3"/>
+        <w:pStyle w:val="31"/>
         <w:tabs>
           <w:tab w:val="left" w:pos="-392"/>
         </w:tabs>
@@ -1002,7 +979,7 @@
     </w:p>
     <w:p>
       <w:pPr>
-        <w:pStyle w:val="BodyTextIndent3"/>
+        <w:pStyle w:val="31"/>
         <w:tabs>
           <w:tab w:val="left" w:pos="-392"/>
         </w:tabs>
@@ -1026,7 +1003,7 @@
     </w:p>
     <w:p>
       <w:pPr>
-        <w:pStyle w:val="BodyTextIndent3"/>
+        <w:pStyle w:val="31"/>
         <w:tabs>
           <w:tab w:val="left" w:pos="-392"/>
         </w:tabs>
@@ -1050,7 +1027,7 @@
     </w:p>
     <w:p>
       <w:pPr>
-        <w:pStyle w:val="BodyTextIndent3"/>
+        <w:pStyle w:val="31"/>
         <w:tabs>
           <w:tab w:val="left" w:pos="-392"/>
         </w:tabs>
@@ -1074,7 +1051,7 @@
     </w:p>
     <w:p>
       <w:pPr>
-        <w:pStyle w:val="BodyTextIndent3"/>
+        <w:pStyle w:val="31"/>
         <w:tabs>
           <w:tab w:val="left" w:pos="-392"/>
         </w:tabs>
@@ -1122,7 +1099,7 @@
       <w:hyperlink r:id="rId5" w:history="1">
         <w:r>
           <w:rPr>
-            <w:rStyle w:val="Hyperlink"/>
+            <w:rStyle w:val="afb"/>
             <w:rFonts w:ascii="Times New Roman" w:hAnsi="Times New Roman"/>
             <w:color w:val="000000"/>
             <w:szCs w:val="28"/>
@@ -1376,7 +1353,7 @@
       <w:hyperlink r:id="rId6" w:history="1">
         <w:r>
           <w:rPr>
-            <w:rStyle w:val="Hyperlink"/>
+            <w:rStyle w:val="afb"/>
             <w:rFonts w:eastAsia="Webdings"/>
             <w:b/>
             <w:color w:val="000000"/>
@@ -1490,15 +1467,7 @@
           <w:color w:val="000000"/>
           <w:szCs w:val="28"/>
         </w:rPr>
-        <w:t xml:space="preserve">Воинская часть обладает организационной самостоятельностью не только в административно - хозяйственной, но и в боевой деятельности; регулирует внутренний порядок и повседневную деятельность общевоинскими уставами; имеет в наличии собственное (действительное и условное) наименование, </w:t>
-      </w:r>
-      <w:r>
-        <w:rPr>
-          <w:color w:val="000000"/>
-          <w:szCs w:val="28"/>
-        </w:rPr>
-        <w:lastRenderedPageBreak/>
-        <w:t>боевое знамя.</w:t>
+        <w:t>Воинская часть обладает организационной самостоятельностью не только в административно - хозяйственной, но и в боевой деятельности; регулирует внутренний порядок и повседневную деятельность общевоинскими уставами; имеет в наличии собственное (действительное и условное) наименование, боевое знамя.</w:t>
       </w:r>
     </w:p>
     <w:p>
@@ -1632,18 +1601,7 @@
           <w:sz w:val="28"/>
           <w:szCs w:val="28"/>
         </w:rPr>
-        <w:t xml:space="preserve"> внутренней службы проявляется в том, что она требует </w:t>
-      </w:r>
-      <w:r>
-        <w:rPr>
-          <w:rFonts w:ascii="Times New Roman" w:hAnsi="Times New Roman"/>
-          <w:b/>
-          <w:color w:val="000000"/>
-          <w:sz w:val="28"/>
-          <w:szCs w:val="28"/>
-        </w:rPr>
-        <w:lastRenderedPageBreak/>
-        <w:t>организованных действий военнослужащих независимо от их желаний.</w:t>
+        <w:t xml:space="preserve"> внутренней службы проявляется в том, что она требует организованных действий военнослужащих независимо от их желаний.</w:t>
       </w:r>
     </w:p>
     <w:p>
@@ -1790,15 +1748,7 @@
           <w:color w:val="000000"/>
           <w:szCs w:val="28"/>
         </w:rPr>
-        <w:t xml:space="preserve">В мирное и военное время на занятиях и учениях по обучению военнослужащих действиям в бою, а также в ходе выполнения задач в условиях чрезвычайного положения или вооруженных конфликтов внутренняя служба определяется боевыми уставами, наставлениями по </w:t>
-      </w:r>
-      <w:r>
-        <w:rPr>
-          <w:color w:val="000000"/>
-          <w:szCs w:val="28"/>
-        </w:rPr>
-        <w:lastRenderedPageBreak/>
-        <w:t>обеспечению боевых действий, а также настоящим Уставом.</w:t>
+        <w:t>В мирное и военное время на занятиях и учениях по обучению военнослужащих действиям в бою, а также в ходе выполнения задач в условиях чрезвычайного положения или вооруженных конфликтов внутренняя служба определяется боевыми уставами, наставлениями по обеспечению боевых действий, а также настоящим Уставом.</w:t>
       </w:r>
     </w:p>
     <w:p>
@@ -1876,7 +1826,7 @@
     </w:p>
     <w:p>
       <w:pPr>
-        <w:pStyle w:val="BodyTextIndent3"/>
+        <w:pStyle w:val="31"/>
         <w:tabs>
           <w:tab w:val="left" w:pos="-392"/>
         </w:tabs>
@@ -1910,7 +1860,7 @@
     </w:p>
     <w:p>
       <w:pPr>
-        <w:pStyle w:val="BodyTextIndent3"/>
+        <w:pStyle w:val="31"/>
         <w:tabs>
           <w:tab w:val="left" w:pos="-392"/>
         </w:tabs>
@@ -1982,7 +1932,7 @@
     </w:p>
     <w:p>
       <w:pPr>
-        <w:pStyle w:val="BodyTextIndent3"/>
+        <w:pStyle w:val="31"/>
         <w:tabs>
           <w:tab w:val="left" w:pos="-392"/>
         </w:tabs>
@@ -2006,7 +1956,7 @@
     </w:p>
     <w:p>
       <w:pPr>
-        <w:pStyle w:val="BodyTextIndent3"/>
+        <w:pStyle w:val="31"/>
         <w:tabs>
           <w:tab w:val="left" w:pos="-392"/>
         </w:tabs>
@@ -2025,13 +1975,12 @@
           <w:sz w:val="28"/>
           <w:szCs w:val="28"/>
         </w:rPr>
-        <w:lastRenderedPageBreak/>
         <w:t xml:space="preserve"> В – третьих, общевоинские уставы детально регламентируют жизнь и  повседневную деятельность войск, каждого военнослужащего, как в мирное, так и в военное время.</w:t>
       </w:r>
     </w:p>
     <w:p>
       <w:pPr>
-        <w:pStyle w:val="BodyTextIndent3"/>
+        <w:pStyle w:val="31"/>
         <w:tabs>
           <w:tab w:val="left" w:pos="-392"/>
         </w:tabs>
@@ -2055,7 +2004,7 @@
     </w:p>
     <w:p>
       <w:pPr>
-        <w:pStyle w:val="BodyTextIndent3"/>
+        <w:pStyle w:val="31"/>
         <w:tabs>
           <w:tab w:val="left" w:pos="-392"/>
         </w:tabs>
@@ -2221,19 +2170,7 @@
           <w:sz w:val="28"/>
           <w:szCs w:val="28"/>
         </w:rPr>
-        <w:t xml:space="preserve"> эти права связаны с приведением к  Военной присяге. Смысл этого торжественного воинского ритуала заключается в том, что, произнося  патриотические слова присяги, ярко выражающие существо воинского долга, военнослужащий, впервые призванный или поступивший на военную службу или гражданин, впервые призванный на военные сборы </w:t>
-      </w:r>
-      <w:r>
-        <w:rPr>
-          <w:rFonts w:ascii="Times New Roman" w:hAnsi="Times New Roman"/>
-          <w:color w:val="000000"/>
-          <w:spacing w:val="-2"/>
-          <w:w w:val="103"/>
-          <w:sz w:val="28"/>
-          <w:szCs w:val="28"/>
-        </w:rPr>
-        <w:lastRenderedPageBreak/>
-        <w:t>сознательно выражает и подтверждает свою готовность мужественно защищать свое Отечество. Приведение к  Военной присяге имеет для военнослужащего не только моральное, но и юридическое значение, которое  заключается в следующем:</w:t>
+        <w:t xml:space="preserve"> эти права связаны с приведением к  Военной присяге. Смысл этого торжественного воинского ритуала заключается в том, что, произнося  патриотические слова присяги, ярко выражающие существо воинского долга, военнослужащий, впервые призванный или поступивший на военную службу или гражданин, впервые призванный на военные сборы сознательно выражает и подтверждает свою готовность мужественно защищать свое Отечество. Приведение к  Военной присяге имеет для военнослужащего не только моральное, но и юридическое значение, которое  заключается в следующем:</w:t>
       </w:r>
     </w:p>
     <w:p>
@@ -2643,7 +2580,6 @@
           <w:sz w:val="28"/>
           <w:szCs w:val="28"/>
         </w:rPr>
-        <w:lastRenderedPageBreak/>
         <w:t>— для отражения группового или вооруженного нападения на охраняемые военные и государственные объекты, а также на распо</w:t>
       </w:r>
       <w:r>
@@ -2976,19 +2912,7 @@
           <w:sz w:val="28"/>
           <w:szCs w:val="28"/>
         </w:rPr>
-        <w:t xml:space="preserve">нять оружие в случаях и порядке, определенных </w:t>
-      </w:r>
-      <w:r>
-        <w:rPr>
-          <w:rFonts w:ascii="Times New Roman" w:hAnsi="Times New Roman"/>
-          <w:color w:val="000000"/>
-          <w:spacing w:val="-3"/>
-          <w:w w:val="103"/>
-          <w:sz w:val="28"/>
-          <w:szCs w:val="28"/>
-        </w:rPr>
-        <w:lastRenderedPageBreak/>
-        <w:t xml:space="preserve">Уставом гарнизонной, комендантской </w:t>
+        <w:t xml:space="preserve">нять оружие в случаях и порядке, определенных Уставом гарнизонной, комендантской </w:t>
       </w:r>
       <w:r>
         <w:rPr>
@@ -3381,7 +3305,6 @@
           <w:sz w:val="28"/>
           <w:szCs w:val="28"/>
         </w:rPr>
-        <w:lastRenderedPageBreak/>
         <w:t>Запрещается   применять   оружие</w:t>
       </w:r>
       <w:r>
@@ -3692,23 +3615,8 @@
           <w:spacing w:val="-7"/>
           <w:sz w:val="28"/>
           <w:szCs w:val="28"/>
-          <w:highlight w:val="cyan"/>
-        </w:rPr>
-        <w:t>(Приложение 1</w:t>
-      </w:r>
-      <w:r>
-        <w:rPr>
-          <w:rFonts w:ascii="Times New Roman" w:hAnsi="Times New Roman"/>
-          <w:b/>
-          <w:bCs/>
-          <w:i/>
-          <w:iCs/>
-          <w:color w:val="000000"/>
-          <w:spacing w:val="-7"/>
-          <w:sz w:val="28"/>
-          <w:szCs w:val="28"/>
-        </w:rPr>
-        <w:t>).</w:t>
+        </w:rPr>
+        <w:t>(Приложение 1).</w:t>
       </w:r>
       <w:r>
         <w:rPr>
@@ -3755,18 +3663,7 @@
           <w:sz w:val="28"/>
           <w:szCs w:val="28"/>
         </w:rPr>
-        <w:t xml:space="preserve"> Основой взаимоотношений между военнослужащими по их воинским званиям являются отношения старшинства и подчиненности. По воинскому званию одни военнослужащие по отношению к другим </w:t>
-      </w:r>
-      <w:r>
-        <w:rPr>
-          <w:rFonts w:ascii="Times New Roman" w:hAnsi="Times New Roman"/>
-          <w:color w:val="000000"/>
-          <w:w w:val="105"/>
-          <w:sz w:val="28"/>
-          <w:szCs w:val="28"/>
-        </w:rPr>
-        <w:lastRenderedPageBreak/>
-        <w:t xml:space="preserve">являются старшими или младшими. Старшинство воинских званий определяется последовательностью их перечисления: от воинского звания рядовой к более высокому воинскому званию и от состава «солдаты, матросы, сержанты, старшины» к более высокому. </w:t>
+        <w:t xml:space="preserve"> Основой взаимоотношений между военнослужащими по их воинским званиям являются отношения старшинства и подчиненности. По воинскому званию одни военнослужащие по отношению к другим являются старшими или младшими. Старшинство воинских званий определяется последовательностью их перечисления: от воинского звания рядовой к более высокому воинскому званию и от состава «солдаты, матросы, сержанты, старшины» к более высокому. </w:t>
       </w:r>
     </w:p>
     <w:p>
@@ -3807,7 +3704,7 @@
       <w:hyperlink r:id="rId7" w:history="1">
         <w:r>
           <w:rPr>
-            <w:rStyle w:val="Hyperlink"/>
+            <w:rStyle w:val="afb"/>
             <w:rFonts w:ascii="Times New Roman" w:hAnsi="Times New Roman"/>
             <w:color w:val="000000"/>
             <w:szCs w:val="28"/>
@@ -3827,7 +3724,7 @@
       <w:hyperlink r:id="rId8" w:history="1">
         <w:r>
           <w:rPr>
-            <w:rStyle w:val="Hyperlink"/>
+            <w:rStyle w:val="afb"/>
             <w:rFonts w:ascii="Times New Roman" w:hAnsi="Times New Roman"/>
             <w:color w:val="000000"/>
             <w:szCs w:val="28"/>
@@ -3879,7 +3776,7 @@
     </w:p>
     <w:p>
       <w:pPr>
-        <w:pStyle w:val="BodyText2"/>
+        <w:pStyle w:val="24"/>
         <w:ind w:firstLine="709"/>
         <w:rPr>
           <w:rFonts w:ascii="Times New Roman" w:hAnsi="Times New Roman"/>
@@ -3896,7 +3793,7 @@
     </w:p>
     <w:p>
       <w:pPr>
-        <w:pStyle w:val="BodyText2"/>
+        <w:pStyle w:val="24"/>
         <w:ind w:firstLine="709"/>
         <w:rPr>
           <w:rFonts w:ascii="Times New Roman" w:hAnsi="Times New Roman"/>
@@ -3913,7 +3810,7 @@
     </w:p>
     <w:p>
       <w:pPr>
-        <w:pStyle w:val="BodyText2"/>
+        <w:pStyle w:val="24"/>
         <w:ind w:firstLine="709"/>
         <w:rPr>
           <w:rFonts w:ascii="Times New Roman" w:hAnsi="Times New Roman"/>
@@ -3930,7 +3827,7 @@
     </w:p>
     <w:p>
       <w:pPr>
-        <w:pStyle w:val="BodyText2"/>
+        <w:pStyle w:val="24"/>
         <w:ind w:firstLine="709"/>
         <w:rPr>
           <w:rFonts w:ascii="Times New Roman" w:hAnsi="Times New Roman"/>
@@ -3947,7 +3844,7 @@
     </w:p>
     <w:p>
       <w:pPr>
-        <w:pStyle w:val="BodyText2"/>
+        <w:pStyle w:val="24"/>
         <w:ind w:firstLine="709"/>
         <w:rPr>
           <w:rFonts w:ascii="Times New Roman" w:hAnsi="Times New Roman"/>
@@ -3966,7 +3863,7 @@
     </w:p>
     <w:p>
       <w:pPr>
-        <w:pStyle w:val="BodyText2"/>
+        <w:pStyle w:val="24"/>
         <w:ind w:firstLine="709"/>
         <w:rPr>
           <w:rFonts w:ascii="Times New Roman" w:hAnsi="Times New Roman"/>
@@ -3983,7 +3880,7 @@
     </w:p>
     <w:p>
       <w:pPr>
-        <w:pStyle w:val="BodyText2"/>
+        <w:pStyle w:val="24"/>
         <w:ind w:firstLine="709"/>
         <w:rPr>
           <w:rFonts w:ascii="Times New Roman" w:hAnsi="Times New Roman"/>
@@ -4000,7 +3897,7 @@
     </w:p>
     <w:p>
       <w:pPr>
-        <w:pStyle w:val="BodyText2"/>
+        <w:pStyle w:val="24"/>
         <w:ind w:firstLine="709"/>
         <w:rPr>
           <w:rFonts w:ascii="Times New Roman" w:hAnsi="Times New Roman"/>
@@ -4017,25 +3914,24 @@
     </w:p>
     <w:p>
       <w:pPr>
-        <w:pStyle w:val="BodyText2"/>
-        <w:ind w:firstLine="709"/>
-        <w:rPr>
-          <w:rFonts w:ascii="Times New Roman" w:hAnsi="Times New Roman"/>
-          <w:szCs w:val="28"/>
-        </w:rPr>
-      </w:pPr>
-      <w:r>
-        <w:rPr>
-          <w:rFonts w:ascii="Times New Roman" w:hAnsi="Times New Roman"/>
-          <w:szCs w:val="28"/>
-        </w:rPr>
-        <w:lastRenderedPageBreak/>
+        <w:pStyle w:val="24"/>
+        <w:ind w:firstLine="709"/>
+        <w:rPr>
+          <w:rFonts w:ascii="Times New Roman" w:hAnsi="Times New Roman"/>
+          <w:szCs w:val="28"/>
+        </w:rPr>
+      </w:pPr>
+      <w:r>
+        <w:rPr>
+          <w:rFonts w:ascii="Times New Roman" w:hAnsi="Times New Roman"/>
+          <w:szCs w:val="28"/>
+        </w:rPr>
         <w:t>в) для состава «солдаты, матросы, сержанты, старшины» - рядовой, матрос.</w:t>
       </w:r>
     </w:p>
     <w:p>
       <w:pPr>
-        <w:pStyle w:val="NormalWeb"/>
+        <w:pStyle w:val="af8"/>
         <w:spacing w:before="0" w:beforeAutospacing="0" w:after="0" w:afterAutospacing="0" w:line="360" w:lineRule="auto"/>
         <w:ind w:firstLine="709"/>
         <w:jc w:val="both"/>
@@ -4070,7 +3966,7 @@
     </w:p>
     <w:p>
       <w:pPr>
-        <w:pStyle w:val="NormalWeb"/>
+        <w:pStyle w:val="af8"/>
         <w:spacing w:before="0" w:beforeAutospacing="0" w:after="0" w:afterAutospacing="0" w:line="360" w:lineRule="auto"/>
         <w:ind w:firstLine="709"/>
         <w:jc w:val="both"/>
@@ -4105,7 +4001,7 @@
     </w:p>
     <w:p>
       <w:pPr>
-        <w:pStyle w:val="BodyText2"/>
+        <w:pStyle w:val="24"/>
         <w:ind w:firstLine="709"/>
         <w:rPr>
           <w:rFonts w:ascii="Times New Roman" w:hAnsi="Times New Roman"/>
@@ -4122,7 +4018,7 @@
     </w:p>
     <w:p>
       <w:pPr>
-        <w:pStyle w:val="BodyText2"/>
+        <w:pStyle w:val="24"/>
         <w:ind w:firstLine="709"/>
         <w:rPr>
           <w:rFonts w:ascii="Times New Roman" w:hAnsi="Times New Roman"/>
@@ -4143,46 +4039,26 @@
           <w:i/>
           <w:szCs w:val="28"/>
         </w:rPr>
-        <w:t>(</w:t>
-      </w:r>
-      <w:r>
-        <w:rPr>
-          <w:rFonts w:ascii="Times New Roman" w:hAnsi="Times New Roman"/>
-          <w:b/>
-          <w:i/>
-          <w:szCs w:val="28"/>
-          <w:highlight w:val="cyan"/>
-        </w:rPr>
-        <w:t>Приложение №2</w:t>
-      </w:r>
-      <w:r>
-        <w:rPr>
-          <w:rFonts w:ascii="Times New Roman" w:hAnsi="Times New Roman"/>
-          <w:b/>
-          <w:i/>
-          <w:szCs w:val="28"/>
-        </w:rPr>
-        <w:t>).</w:t>
-      </w:r>
-    </w:p>
-    <w:p>
-      <w:pPr>
-        <w:spacing w:line="360" w:lineRule="auto"/>
-        <w:ind w:firstLine="709"/>
-        <w:jc w:val="both"/>
-        <w:rPr>
-          <w:rFonts w:ascii="Times New Roman" w:hAnsi="Times New Roman"/>
-          <w:sz w:val="28"/>
-          <w:szCs w:val="28"/>
-        </w:rPr>
-      </w:pPr>
-      <w:r>
-        <w:rPr>
-          <w:rFonts w:ascii="Times New Roman" w:hAnsi="Times New Roman"/>
-          <w:sz w:val="28"/>
-          <w:szCs w:val="28"/>
-        </w:rPr>
-        <w:lastRenderedPageBreak/>
+        <w:t>(Приложение №2).</w:t>
+      </w:r>
+    </w:p>
+    <w:p>
+      <w:pPr>
+        <w:spacing w:line="360" w:lineRule="auto"/>
+        <w:ind w:firstLine="709"/>
+        <w:jc w:val="both"/>
+        <w:rPr>
+          <w:rFonts w:ascii="Times New Roman" w:hAnsi="Times New Roman"/>
+          <w:sz w:val="28"/>
+          <w:szCs w:val="28"/>
+        </w:rPr>
+      </w:pPr>
+      <w:r>
+        <w:rPr>
+          <w:rFonts w:ascii="Times New Roman" w:hAnsi="Times New Roman"/>
+          <w:sz w:val="28"/>
+          <w:szCs w:val="28"/>
+        </w:rPr>
         <w:t>Основанием присвоения военнослужащему очередного воинского звания является истечение срока его военной службы в предыдущем воинском звании.</w:t>
       </w:r>
     </w:p>
@@ -4325,7 +4201,7 @@
     </w:p>
     <w:p>
       <w:pPr>
-        <w:pStyle w:val="BodyText2"/>
+        <w:pStyle w:val="24"/>
         <w:ind w:firstLine="709"/>
         <w:rPr>
           <w:rFonts w:ascii="Times New Roman" w:hAnsi="Times New Roman"/>
@@ -4342,32 +4218,24 @@
     </w:p>
     <w:p>
       <w:pPr>
-        <w:pStyle w:val="BodyText2"/>
-        <w:ind w:firstLine="709"/>
-        <w:rPr>
-          <w:rFonts w:ascii="Times New Roman" w:hAnsi="Times New Roman"/>
-          <w:szCs w:val="28"/>
-        </w:rPr>
-      </w:pPr>
-      <w:r>
-        <w:rPr>
-          <w:rFonts w:ascii="Times New Roman" w:hAnsi="Times New Roman"/>
-          <w:szCs w:val="28"/>
-        </w:rPr>
-        <w:t xml:space="preserve">При выполнении военнослужащим задач в условиях вооруженного конфликта немеждународного характера сроки его военной службы в воинском звании значительно уменьшаются. Так, военнослужащим, выполнявшим задачи в условиях вооруженного конфликта немеждународного характера в Чеченской Республике и на непосредственно прилегающих к ней территориях Северного Кавказа, отнесенных к зоне вооруженного конфликта, </w:t>
-      </w:r>
-      <w:r>
-        <w:rPr>
-          <w:rFonts w:ascii="Times New Roman" w:hAnsi="Times New Roman"/>
-          <w:szCs w:val="28"/>
-        </w:rPr>
-        <w:lastRenderedPageBreak/>
-        <w:t>предоставлялась льгота в виде зачета времени выполнения ими задач в указанных условиях в срок прохождения военной службы в воинском звании на льготных условиях - один месяц военной службы за три месяца.</w:t>
-      </w:r>
-    </w:p>
-    <w:p>
-      <w:pPr>
-        <w:pStyle w:val="BodyText2"/>
+        <w:pStyle w:val="24"/>
+        <w:ind w:firstLine="709"/>
+        <w:rPr>
+          <w:rFonts w:ascii="Times New Roman" w:hAnsi="Times New Roman"/>
+          <w:szCs w:val="28"/>
+        </w:rPr>
+      </w:pPr>
+      <w:r>
+        <w:rPr>
+          <w:rFonts w:ascii="Times New Roman" w:hAnsi="Times New Roman"/>
+          <w:szCs w:val="28"/>
+        </w:rPr>
+        <w:t>При выполнении военнослужащим задач в условиях вооруженного конфликта немеждународного характера сроки его военной службы в воинском звании значительно уменьшаются. Так, военнослужащим, выполнявшим задачи в условиях вооруженного конфликта немеждународного характера в Чеченской Республике и на непосредственно прилегающих к ней территориях Северного Кавказа, отнесенных к зоне вооруженного конфликта, предоставлялась льгота в виде зачета времени выполнения ими задач в указанных условиях в срок прохождения военной службы в воинском звании на льготных условиях - один месяц военной службы за три месяца.</w:t>
+      </w:r>
+    </w:p>
+    <w:p>
+      <w:pPr>
+        <w:pStyle w:val="24"/>
         <w:ind w:firstLine="709"/>
         <w:rPr>
           <w:rFonts w:ascii="Times New Roman" w:hAnsi="Times New Roman"/>
@@ -4392,7 +4260,7 @@
     </w:p>
     <w:p>
       <w:pPr>
-        <w:pStyle w:val="BodyText2"/>
+        <w:pStyle w:val="24"/>
         <w:ind w:firstLine="709"/>
         <w:rPr>
           <w:rFonts w:ascii="Times New Roman" w:hAnsi="Times New Roman"/>
@@ -4411,7 +4279,7 @@
     </w:p>
     <w:p>
       <w:pPr>
-        <w:pStyle w:val="BodyText2"/>
+        <w:pStyle w:val="24"/>
         <w:ind w:firstLine="709"/>
         <w:rPr>
           <w:rFonts w:ascii="Times New Roman" w:hAnsi="Times New Roman"/>
@@ -4477,7 +4345,7 @@
     </w:p>
     <w:p>
       <w:pPr>
-        <w:pStyle w:val="BodyText2"/>
+        <w:pStyle w:val="24"/>
         <w:ind w:firstLine="390"/>
         <w:rPr>
           <w:rFonts w:ascii="Times New Roman" w:hAnsi="Times New Roman"/>
@@ -4489,20 +4357,12 @@
           <w:rFonts w:ascii="Times New Roman" w:hAnsi="Times New Roman"/>
           <w:szCs w:val="28"/>
         </w:rPr>
-        <w:t xml:space="preserve">Например, воинское звание ефрейтора (старшего матроса) может быть присвоено в качестве поощрения за особые личные заслуги военнослужащему, занимающему воинскую должность, для которой штатом предусмотрено </w:t>
-      </w:r>
-      <w:r>
-        <w:rPr>
-          <w:rFonts w:ascii="Times New Roman" w:hAnsi="Times New Roman"/>
-          <w:szCs w:val="28"/>
-        </w:rPr>
-        <w:lastRenderedPageBreak/>
-        <w:t xml:space="preserve">воинское звание рядового (матроса). Присвоение воинских званий прапорщикам (мичманам), сержантам (старшинам) досрочно, а также присвоение очередных воинских званий на одну ступень выше воинского звания, предусмотренного для занимаемой штатной воинской должности: прапорщикам (мичманам) - не выше воинского звания старшего прапорщика (старшего мичмана), сержантам (старшинам) - не выше воинского звания старшины (главного корабельного старшины), производится должностными лицами, имеющими право присваивать данные воинские звания. </w:t>
-      </w:r>
-    </w:p>
-    <w:p>
-      <w:pPr>
-        <w:pStyle w:val="BodyText2"/>
+        <w:t xml:space="preserve">Например, воинское звание ефрейтора (старшего матроса) может быть присвоено в качестве поощрения за особые личные заслуги военнослужащему, занимающему воинскую должность, для которой штатом предусмотрено воинское звание рядового (матроса). Присвоение воинских званий прапорщикам (мичманам), сержантам (старшинам) досрочно, а также присвоение очередных воинских званий на одну ступень выше воинского звания, предусмотренного для занимаемой штатной воинской должности: прапорщикам (мичманам) - не выше воинского звания старшего прапорщика (старшего мичмана), сержантам (старшинам) - не выше воинского звания старшины (главного корабельного старшины), производится должностными лицами, имеющими право присваивать данные воинские звания. </w:t>
+      </w:r>
+    </w:p>
+    <w:p>
+      <w:pPr>
+        <w:pStyle w:val="24"/>
         <w:ind w:firstLine="390"/>
         <w:rPr>
           <w:rFonts w:ascii="Times New Roman" w:hAnsi="Times New Roman"/>
@@ -4519,7 +4379,7 @@
     </w:p>
     <w:p>
       <w:pPr>
-        <w:pStyle w:val="BodyText2"/>
+        <w:pStyle w:val="24"/>
         <w:ind w:firstLine="390"/>
         <w:rPr>
           <w:rFonts w:ascii="Times New Roman" w:hAnsi="Times New Roman"/>
@@ -4538,7 +4398,7 @@
     </w:p>
     <w:p>
       <w:pPr>
-        <w:pStyle w:val="BodyText2"/>
+        <w:pStyle w:val="24"/>
         <w:ind w:firstLine="709"/>
         <w:rPr>
           <w:rFonts w:ascii="Times New Roman" w:hAnsi="Times New Roman"/>
@@ -4564,32 +4424,24 @@
     </w:p>
     <w:p>
       <w:pPr>
-        <w:pStyle w:val="BodyText2"/>
-        <w:ind w:firstLine="709"/>
-        <w:rPr>
-          <w:rFonts w:ascii="Times New Roman" w:hAnsi="Times New Roman"/>
-          <w:szCs w:val="28"/>
-        </w:rPr>
-      </w:pPr>
-      <w:r>
-        <w:rPr>
-          <w:rFonts w:ascii="Times New Roman" w:hAnsi="Times New Roman"/>
-          <w:szCs w:val="28"/>
-        </w:rPr>
-        <w:t xml:space="preserve">Указанное лишение воинского звания может быть применено как к военнослужащим, проходящим военную службу по контракту, так и к военнослужащим, проходящим военную службу по призыву. Граждане, </w:t>
-      </w:r>
-      <w:r>
-        <w:rPr>
-          <w:rFonts w:ascii="Times New Roman" w:hAnsi="Times New Roman"/>
-          <w:szCs w:val="28"/>
-        </w:rPr>
-        <w:lastRenderedPageBreak/>
-        <w:t>пребывающие в отставке или в запасе, также могут быть лишены воинского звания.</w:t>
-      </w:r>
-    </w:p>
-    <w:p>
-      <w:pPr>
-        <w:pStyle w:val="BodyText2"/>
+        <w:pStyle w:val="24"/>
+        <w:ind w:firstLine="709"/>
+        <w:rPr>
+          <w:rFonts w:ascii="Times New Roman" w:hAnsi="Times New Roman"/>
+          <w:szCs w:val="28"/>
+        </w:rPr>
+      </w:pPr>
+      <w:r>
+        <w:rPr>
+          <w:rFonts w:ascii="Times New Roman" w:hAnsi="Times New Roman"/>
+          <w:szCs w:val="28"/>
+        </w:rPr>
+        <w:t>Указанное лишение воинского звания может быть применено как к военнослужащим, проходящим военную службу по контракту, так и к военнослужащим, проходящим военную службу по призыву. Граждане, пребывающие в отставке или в запасе, также могут быть лишены воинского звания.</w:t>
+      </w:r>
+    </w:p>
+    <w:p>
+      <w:pPr>
+        <w:pStyle w:val="24"/>
         <w:ind w:firstLine="709"/>
         <w:rPr>
           <w:rFonts w:ascii="Times New Roman" w:hAnsi="Times New Roman"/>
@@ -4606,7 +4458,7 @@
     </w:p>
     <w:p>
       <w:pPr>
-        <w:pStyle w:val="BodyText2"/>
+        <w:pStyle w:val="24"/>
         <w:ind w:firstLine="390"/>
         <w:rPr>
           <w:rFonts w:ascii="Times New Roman" w:hAnsi="Times New Roman"/>
@@ -4623,7 +4475,7 @@
     </w:p>
     <w:p>
       <w:pPr>
-        <w:pStyle w:val="BodyText2"/>
+        <w:pStyle w:val="24"/>
         <w:ind w:firstLine="390"/>
         <w:rPr>
           <w:rFonts w:ascii="Times New Roman" w:hAnsi="Times New Roman"/>
@@ -4640,7 +4492,7 @@
     </w:p>
     <w:p>
       <w:pPr>
-        <w:pStyle w:val="BodyText2"/>
+        <w:pStyle w:val="24"/>
         <w:ind w:firstLine="390"/>
         <w:rPr>
           <w:rFonts w:ascii="Times New Roman" w:hAnsi="Times New Roman"/>
@@ -4657,7 +4509,7 @@
     </w:p>
     <w:p>
       <w:pPr>
-        <w:pStyle w:val="BodyText2"/>
+        <w:pStyle w:val="24"/>
         <w:ind w:firstLine="390"/>
         <w:rPr>
           <w:rFonts w:ascii="Times New Roman" w:hAnsi="Times New Roman"/>
@@ -4674,7 +4526,7 @@
     </w:p>
     <w:p>
       <w:pPr>
-        <w:pStyle w:val="BodyText2"/>
+        <w:pStyle w:val="24"/>
         <w:ind w:firstLine="390"/>
         <w:rPr>
           <w:rFonts w:ascii="Times New Roman" w:hAnsi="Times New Roman"/>
@@ -4691,7 +4543,7 @@
     </w:p>
     <w:p>
       <w:pPr>
-        <w:pStyle w:val="BodyText2"/>
+        <w:pStyle w:val="24"/>
         <w:ind w:firstLine="390"/>
         <w:rPr>
           <w:rFonts w:ascii="Times New Roman" w:hAnsi="Times New Roman"/>
@@ -4708,7 +4560,7 @@
     </w:p>
     <w:p>
       <w:pPr>
-        <w:pStyle w:val="BodyText2"/>
+        <w:pStyle w:val="24"/>
         <w:ind w:firstLine="390"/>
         <w:rPr>
           <w:rFonts w:ascii="Times New Roman" w:hAnsi="Times New Roman"/>
@@ -4725,7 +4577,7 @@
     </w:p>
     <w:p>
       <w:pPr>
-        <w:pStyle w:val="BodyTextIndent3"/>
+        <w:pStyle w:val="31"/>
         <w:tabs>
           <w:tab w:val="left" w:pos="-392"/>
         </w:tabs>
@@ -4750,7 +4602,7 @@
     </w:p>
     <w:p>
       <w:pPr>
-        <w:pStyle w:val="BodyTextIndent3"/>
+        <w:pStyle w:val="31"/>
         <w:tabs>
           <w:tab w:val="left" w:pos="-392"/>
         </w:tabs>
@@ -4769,7 +4621,6 @@
           <w:sz w:val="28"/>
           <w:szCs w:val="28"/>
         </w:rPr>
-        <w:lastRenderedPageBreak/>
         <w:t>Предоставляя и гарантируя военнослужащим широкие права, Устав определяет и их обязанности. Обязанности военнослужащих подразделяются на общие, должностные и специальные.</w:t>
       </w:r>
     </w:p>
@@ -4804,7 +4655,7 @@
     </w:p>
     <w:p>
       <w:pPr>
-        <w:pStyle w:val="BodyTextIndent3"/>
+        <w:pStyle w:val="31"/>
         <w:tabs>
           <w:tab w:val="left" w:pos="-392"/>
         </w:tabs>
@@ -4947,7 +4798,7 @@
       <w:hyperlink r:id="rId9" w:history="1">
         <w:r>
           <w:rPr>
-            <w:rStyle w:val="Hyperlink"/>
+            <w:rStyle w:val="afb"/>
             <w:rFonts w:ascii="Times New Roman" w:hAnsi="Times New Roman"/>
             <w:color w:val="000000"/>
             <w:szCs w:val="28"/>
@@ -5018,16 +4869,7 @@
           <w:sz w:val="28"/>
           <w:szCs w:val="28"/>
         </w:rPr>
-        <w:t xml:space="preserve">- быть дисциплинированным, бдительным, хранить государственную </w:t>
-      </w:r>
-      <w:r>
-        <w:rPr>
-          <w:rFonts w:ascii="Times New Roman" w:hAnsi="Times New Roman"/>
-          <w:sz w:val="28"/>
-          <w:szCs w:val="28"/>
-        </w:rPr>
-        <w:lastRenderedPageBreak/>
-        <w:t>тайну;</w:t>
+        <w:t>- быть дисциплинированным, бдительным, хранить государственную тайну;</w:t>
       </w:r>
     </w:p>
     <w:p>
@@ -5446,19 +5288,7 @@
           <w:sz w:val="28"/>
           <w:szCs w:val="28"/>
         </w:rPr>
-        <w:t xml:space="preserve">жений, </w:t>
-      </w:r>
-      <w:r>
-        <w:rPr>
-          <w:rFonts w:ascii="Times New Roman" w:hAnsi="Times New Roman"/>
-          <w:color w:val="000000"/>
-          <w:spacing w:val="-3"/>
-          <w:w w:val="108"/>
-          <w:sz w:val="28"/>
-          <w:szCs w:val="28"/>
-        </w:rPr>
-        <w:lastRenderedPageBreak/>
-        <w:t>повседневно повышать физическую закалку и тренирован</w:t>
+        <w:t>жений, повседневно повышать физическую закалку и тренирован</w:t>
       </w:r>
       <w:r>
         <w:rPr>
@@ -5887,7 +5717,6 @@
           <w:sz w:val="28"/>
           <w:szCs w:val="28"/>
         </w:rPr>
-        <w:lastRenderedPageBreak/>
         <w:t xml:space="preserve"> </w:t>
       </w:r>
       <w:r>
@@ -6147,18 +5976,7 @@
           <w:sz w:val="28"/>
           <w:szCs w:val="28"/>
         </w:rPr>
-        <w:t xml:space="preserve">Эти обязанности определяются воинскими уставами, а также соответствующими руководствами, наставлениями, положениями, </w:t>
-      </w:r>
-      <w:r>
-        <w:rPr>
-          <w:rFonts w:ascii="Times New Roman" w:hAnsi="Times New Roman"/>
-          <w:color w:val="000000"/>
-          <w:w w:val="102"/>
-          <w:sz w:val="28"/>
-          <w:szCs w:val="28"/>
-        </w:rPr>
-        <w:lastRenderedPageBreak/>
-        <w:t xml:space="preserve">инструкциями или письменными приказами прямых начальников применительно к требованиям Устава. </w:t>
+        <w:t xml:space="preserve">Эти обязанности определяются воинскими уставами, а также соответствующими руководствами, наставлениями, положениями, инструкциями или письменными приказами прямых начальников применительно к требованиям Устава. </w:t>
       </w:r>
     </w:p>
     <w:p>
@@ -6369,16 +6187,7 @@
           <w:sz w:val="28"/>
           <w:szCs w:val="28"/>
         </w:rPr>
-        <w:t xml:space="preserve">. Так, при проведении контртеррористической операции реализуется комплекс специальных, оперативно-боевых, войсковых и иных мероприятий с применением боевой техники, оружия и специальных средств по пресечению террористического акта, обезвреживанию террористов, обеспечению безопасности граждан, </w:t>
-      </w:r>
-      <w:r>
-        <w:rPr>
-          <w:rFonts w:ascii="Times New Roman" w:hAnsi="Times New Roman"/>
-          <w:sz w:val="28"/>
-          <w:szCs w:val="28"/>
-        </w:rPr>
-        <w:lastRenderedPageBreak/>
-        <w:t>организаций и учреждений, а также по минимизации и (или) ликвидации последствий проявлений терроризма.</w:t>
+        <w:t>. Так, при проведении контртеррористической операции реализуется комплекс специальных, оперативно-боевых, войсковых и иных мероприятий с применением боевой техники, оружия и специальных средств по пресечению террористического акта, обезвреживанию террористов, обеспечению безопасности граждан, организаций и учреждений, а также по минимизации и (или) ликвидации последствий проявлений терроризма.</w:t>
       </w:r>
     </w:p>
     <w:p>
@@ -6497,7 +6306,6 @@
           <w:sz w:val="28"/>
           <w:szCs w:val="28"/>
         </w:rPr>
-        <w:lastRenderedPageBreak/>
         <w:t>Рассмотрим виды юридической ответственности военнослужащих.</w:t>
       </w:r>
     </w:p>
@@ -6598,17 +6406,7 @@
           <w:sz w:val="28"/>
           <w:szCs w:val="28"/>
         </w:rPr>
-        <w:t xml:space="preserve"> как вид юридической ответственности в общем понятии применяется за совершение административного проступка. Эта ответственность по отдельным показателям близка к уголовной ответственности, но не является такой жесткой и не влечет за собой таких негативных последствий, как уголовная. Названная особенность рассматриваемого вида ответственности предопределяется тем, что сами </w:t>
-      </w:r>
-      <w:r>
-        <w:rPr>
-          <w:rFonts w:ascii="Times New Roman" w:hAnsi="Times New Roman"/>
-          <w:spacing w:val="-4"/>
-          <w:sz w:val="28"/>
-          <w:szCs w:val="28"/>
-        </w:rPr>
-        <w:lastRenderedPageBreak/>
-        <w:t>административные правонарушения имеют меньшую степень общественной опасности, чем преступления. В этой связи и меры административной ответственности, и ее виды имеют иное содержание, иную направленность.</w:t>
+        <w:t xml:space="preserve"> как вид юридической ответственности в общем понятии применяется за совершение административного проступка. Эта ответственность по отдельным показателям близка к уголовной ответственности, но не является такой жесткой и не влечет за собой таких негативных последствий, как уголовная. Названная особенность рассматриваемого вида ответственности предопределяется тем, что сами административные правонарушения имеют меньшую степень общественной опасности, чем преступления. В этой связи и меры административной ответственности, и ее виды имеют иное содержание, иную направленность.</w:t>
       </w:r>
     </w:p>
     <w:p>
@@ -6758,17 +6556,7 @@
           <w:sz w:val="28"/>
           <w:szCs w:val="28"/>
         </w:rPr>
-        <w:t xml:space="preserve">Гражданские правонарушения могут выражаться в причинении </w:t>
-      </w:r>
-      <w:r>
-        <w:rPr>
-          <w:rFonts w:ascii="Times New Roman" w:hAnsi="Times New Roman"/>
-          <w:spacing w:val="-4"/>
-          <w:sz w:val="28"/>
-          <w:szCs w:val="28"/>
-        </w:rPr>
-        <w:lastRenderedPageBreak/>
-        <w:t>имущественного вреда, неисполнении или ненадлежащем исполнении обязательств по договору, заключении незаконных сделок и т. д.</w:t>
+        <w:t>Гражданские правонарушения могут выражаться в причинении имущественного вреда, неисполнении или ненадлежащем исполнении обязательств по договору, заключении незаконных сделок и т. д.</w:t>
       </w:r>
     </w:p>
     <w:p>
@@ -6978,7 +6766,6 @@
           <w:sz w:val="28"/>
           <w:szCs w:val="28"/>
         </w:rPr>
-        <w:lastRenderedPageBreak/>
         <w:t xml:space="preserve">  Уголовный кодекс  РФ имеет универсальный характер, т.е. вопросы уголовной ответственности за совершение преступлений, как правило, решаются одинаково, независимо от того, кто их совершил и в какой области общественной жизни они совершены. Например, военнослужащие на общих со всеми гражданами основаниях привлекаются к ответственности за убийство, кражу, хулиганство и другие преступления. </w:t>
       </w:r>
     </w:p>
@@ -7103,7 +6890,6 @@
           <w:sz w:val="28"/>
           <w:szCs w:val="28"/>
         </w:rPr>
-        <w:lastRenderedPageBreak/>
         <w:t>Можно выделить следующие особенности юридической ответственности военнослужащих</w:t>
       </w:r>
       <w:r>
@@ -7250,14 +7036,7 @@
         <w:rPr>
           <w:szCs w:val="28"/>
         </w:rPr>
-        <w:t xml:space="preserve">Следует прийти к выводу, что юридическая ответственность военнослужащих является необходимым правовым средством надежной охраны воинского правопорядка от нарушений, своего рода гарантией его прочности и незыблемости. Воинский правопорядок складывается в результате реализации норм военного права, в том числе и норм о юридической ответственности военнослужащих. В зависимости от того, </w:t>
-      </w:r>
-      <w:r>
-        <w:rPr>
-          <w:szCs w:val="28"/>
-        </w:rPr>
-        <w:lastRenderedPageBreak/>
-        <w:t>насколько полно и точно реализованы требования правовых норм о юридической ответственности военнослужащих (наряду с другими факторами), определяется степень прочности воинского правопорядка.</w:t>
+        <w:t>Следует прийти к выводу, что юридическая ответственность военнослужащих является необходимым правовым средством надежной охраны воинского правопорядка от нарушений, своего рода гарантией его прочности и незыблемости. Воинский правопорядок складывается в результате реализации норм военного права, в том числе и норм о юридической ответственности военнослужащих. В зависимости от того, насколько полно и точно реализованы требования правовых норм о юридической ответственности военнослужащих (наряду с другими факторами), определяется степень прочности воинского правопорядка.</w:t>
       </w:r>
     </w:p>
     <w:p>
@@ -7387,19 +7166,7 @@
           <w:sz w:val="28"/>
           <w:szCs w:val="28"/>
         </w:rPr>
-        <w:t xml:space="preserve">Руководство и управление полком,  как в мирное, так и в военное время осуществляет должностное лицо - командир полка. Для замещения этой должности назначаются офицеры, имеющие высшее образование и имеющий многолетний опыт военной службы, ранее занимавшие командные должности в войсках и способные по своим морально- психологическим </w:t>
-      </w:r>
-      <w:r>
-        <w:rPr>
-          <w:rFonts w:ascii="Times New Roman" w:hAnsi="Times New Roman"/>
-          <w:color w:val="000000"/>
-          <w:spacing w:val="-1"/>
-          <w:w w:val="102"/>
-          <w:sz w:val="28"/>
-          <w:szCs w:val="28"/>
-        </w:rPr>
-        <w:lastRenderedPageBreak/>
-        <w:t>качествам, выполнить обязанности командира полка. Для данной воинской должности штатом предусматривается воинское звание  – полковник.</w:t>
+        <w:t>Руководство и управление полком,  как в мирное, так и в военное время осуществляет должностное лицо - командир полка. Для замещения этой должности назначаются офицеры, имеющие высшее образование и имеющий многолетний опыт военной службы, ранее занимавшие командные должности в войсках и способные по своим морально- психологическим качествам, выполнить обязанности командира полка. Для данной воинской должности штатом предусматривается воинское звание  – полковник.</w:t>
       </w:r>
     </w:p>
     <w:p>
@@ -7721,17 +7488,7 @@
           <w:sz w:val="28"/>
           <w:szCs w:val="28"/>
         </w:rPr>
-        <w:t xml:space="preserve"> который является непосредственным организатором боевой подготовки в полку и отвечает: за боевую подготовку; за поддержание воинской дисциплины и внутреннего порядка; за создание учебно-материальной базы, постоянное ее совершенствование и содержание в </w:t>
-      </w:r>
-      <w:r>
-        <w:rPr>
-          <w:rFonts w:ascii="Times New Roman" w:hAnsi="Times New Roman"/>
-          <w:color w:val="000000"/>
-          <w:sz w:val="28"/>
-          <w:szCs w:val="28"/>
-        </w:rPr>
-        <w:lastRenderedPageBreak/>
-        <w:t>исправном состоянии; за подготовку классных специалистов в полку; за спортивную, изобретательскую и рационализаторскую работу. Он подчиняется командиру полка, является его первым заместителем и прямым начальником всего личного состава полка. В отсутствие командира полка он выполняет его обязанности.</w:t>
+        <w:t xml:space="preserve"> который является непосредственным организатором боевой подготовки в полку и отвечает: за боевую подготовку; за поддержание воинской дисциплины и внутреннего порядка; за создание учебно-материальной базы, постоянное ее совершенствование и содержание в исправном состоянии; за подготовку классных специалистов в полку; за спортивную, изобретательскую и рационализаторскую работу. Он подчиняется командиру полка, является его первым заместителем и прямым начальником всего личного состава полка. В отсутствие командира полка он выполняет его обязанности.</w:t>
       </w:r>
     </w:p>
     <w:p>
@@ -7891,19 +7648,7 @@
           <w:sz w:val="28"/>
           <w:szCs w:val="28"/>
         </w:rPr>
-        <w:t xml:space="preserve">Заместитель командира полка по вооружению - начальник </w:t>
-      </w:r>
-      <w:r>
-        <w:rPr>
-          <w:rFonts w:ascii="Times New Roman" w:hAnsi="Times New Roman"/>
-          <w:i/>
-          <w:iCs/>
-          <w:color w:val="000000"/>
-          <w:sz w:val="28"/>
-          <w:szCs w:val="28"/>
-        </w:rPr>
-        <w:lastRenderedPageBreak/>
-        <w:t xml:space="preserve">технической части. </w:t>
+        <w:t xml:space="preserve">Заместитель командира полка по вооружению - начальник технической части. </w:t>
       </w:r>
     </w:p>
     <w:p>
@@ -8027,18 +7772,7 @@
           <w:sz w:val="28"/>
           <w:szCs w:val="28"/>
         </w:rPr>
-        <w:t xml:space="preserve">начальники служб </w:t>
-      </w:r>
-      <w:r>
-        <w:rPr>
-          <w:rFonts w:ascii="Times New Roman" w:hAnsi="Times New Roman"/>
-          <w:i/>
-          <w:color w:val="000000"/>
-          <w:sz w:val="28"/>
-          <w:szCs w:val="28"/>
-        </w:rPr>
-        <w:lastRenderedPageBreak/>
-        <w:t>полка.</w:t>
+        <w:t>начальники служб полка.</w:t>
       </w:r>
       <w:r>
         <w:rPr>
@@ -8292,18 +8026,7 @@
           <w:sz w:val="28"/>
           <w:szCs w:val="28"/>
         </w:rPr>
-        <w:t xml:space="preserve">командиры батальонов, командиры рот, </w:t>
-      </w:r>
-      <w:r>
-        <w:rPr>
-          <w:rFonts w:ascii="Times New Roman" w:hAnsi="Times New Roman"/>
-          <w:i/>
-          <w:color w:val="000000"/>
-          <w:sz w:val="28"/>
-          <w:szCs w:val="28"/>
-        </w:rPr>
-        <w:lastRenderedPageBreak/>
-        <w:t>взводов, отделений.</w:t>
+        <w:t>командиры батальонов, командиры рот, взводов, отделений.</w:t>
       </w:r>
     </w:p>
     <w:p>
@@ -8621,17 +8344,7 @@
           <w:sz w:val="28"/>
           <w:szCs w:val="28"/>
         </w:rPr>
-        <w:t xml:space="preserve"> Данные должностные лица обязаны лично обучать подчиненных военному делу, а при выполнении боевых задач умело управлять </w:t>
-      </w:r>
-      <w:r>
-        <w:rPr>
-          <w:rFonts w:ascii="Times New Roman" w:hAnsi="Times New Roman"/>
-          <w:color w:val="000000"/>
-          <w:sz w:val="28"/>
-          <w:szCs w:val="28"/>
-        </w:rPr>
-        <w:lastRenderedPageBreak/>
-        <w:t>подчиненными им подразделениями.</w:t>
+        <w:t xml:space="preserve"> Данные должностные лица обязаны лично обучать подчиненных военному делу, а при выполнении боевых задач умело управлять подчиненными им подразделениями.</w:t>
       </w:r>
       <w:r>
         <w:rPr>
@@ -8930,17 +8643,7 @@
           <w:sz w:val="28"/>
           <w:szCs w:val="28"/>
         </w:rPr>
-        <w:t xml:space="preserve">- представляет дежурному по полку через дежурного по роте сведения об отсутствовавших на вечерней поверке военнослужащих, проходящих </w:t>
-      </w:r>
-      <w:r>
-        <w:rPr>
-          <w:rFonts w:ascii="Times New Roman" w:hAnsi="Times New Roman"/>
-          <w:color w:val="000000"/>
-          <w:sz w:val="28"/>
-          <w:szCs w:val="28"/>
-        </w:rPr>
-        <w:lastRenderedPageBreak/>
-        <w:t>военную службу по призыву, а при наличии самовольно отлучившихся - их воинские звания, фамилии, имена и отчества;</w:t>
+        <w:t>- представляет дежурному по полку через дежурного по роте сведения об отсутствовавших на вечерней поверке военнослужащих, проходящих военную службу по призыву, а при наличии самовольно отлучившихся - их воинские звания, фамилии, имена и отчества;</w:t>
       </w:r>
     </w:p>
     <w:p>
@@ -9183,15 +8886,15 @@
 </file>
 
 <file path=word/numbering.xml><?xml version="1.0" encoding="utf-8"?>
-<w:numbering xmlns:wpc="http://schemas.microsoft.com/office/word/2010/wordprocessingCanvas" xmlns:mc="http://schemas.openxmlformats.org/markup-compatibility/2006" xmlns:o="urn:schemas-microsoft-com:office:office" xmlns:r="http://schemas.openxmlformats.org/officeDocument/2006/relationships" xmlns:m="http://schemas.openxmlformats.org/officeDocument/2006/math" xmlns:v="urn:schemas-microsoft-com:vml" xmlns:wp14="http://schemas.microsoft.com/office/word/2010/wordprocessingDrawing" xmlns:wp="http://schemas.openxmlformats.org/drawingml/2006/wordprocessingDrawing" xmlns:w10="urn:schemas-microsoft-com:office:word" xmlns:w="http://schemas.openxmlformats.org/wordprocessingml/2006/main" xmlns:w14="http://schemas.microsoft.com/office/word/2010/wordml" xmlns:w15="http://schemas.microsoft.com/office/word/2012/wordml" xmlns:wpg="http://schemas.microsoft.com/office/word/2010/wordprocessingGroup" xmlns:wpi="http://schemas.microsoft.com/office/word/2010/wordprocessingInk" xmlns:wne="http://schemas.microsoft.com/office/word/2006/wordml" xmlns:wps="http://schemas.microsoft.com/office/word/2010/wordprocessingShape" mc:Ignorable="w14 w15 wp14">
-  <w:abstractNum w:abstractNumId="0">
+<w:numbering xmlns:wpc="http://schemas.microsoft.com/office/word/2010/wordprocessingCanvas" xmlns:cx="http://schemas.microsoft.com/office/drawing/2014/chartex" xmlns:cx1="http://schemas.microsoft.com/office/drawing/2015/9/8/chartex" xmlns:cx2="http://schemas.microsoft.com/office/drawing/2015/10/21/chartex" xmlns:cx3="http://schemas.microsoft.com/office/drawing/2016/5/9/chartex" xmlns:cx4="http://schemas.microsoft.com/office/drawing/2016/5/10/chartex" xmlns:cx5="http://schemas.microsoft.com/office/drawing/2016/5/11/chartex" xmlns:cx6="http://schemas.microsoft.com/office/drawing/2016/5/12/chartex" xmlns:cx7="http://schemas.microsoft.com/office/drawing/2016/5/13/chartex" xmlns:cx8="http://schemas.microsoft.com/office/drawing/2016/5/14/chartex" xmlns:mc="http://schemas.openxmlformats.org/markup-compatibility/2006" xmlns:aink="http://schemas.microsoft.com/office/drawing/2016/ink" xmlns:am3d="http://schemas.microsoft.com/office/drawing/2017/model3d" xmlns:o="urn:schemas-microsoft-com:office:office" xmlns:r="http://schemas.openxmlformats.org/officeDocument/2006/relationships" xmlns:m="http://schemas.openxmlformats.org/officeDocument/2006/math" xmlns:v="urn:schemas-microsoft-com:vml" xmlns:wp14="http://schemas.microsoft.com/office/word/2010/wordprocessingDrawing" xmlns:wp="http://schemas.openxmlformats.org/drawingml/2006/wordprocessingDrawing" xmlns:w10="urn:schemas-microsoft-com:office:word" xmlns:w="http://schemas.openxmlformats.org/wordprocessingml/2006/main" xmlns:w14="http://schemas.microsoft.com/office/word/2010/wordml" xmlns:w15="http://schemas.microsoft.com/office/word/2012/wordml" xmlns:w16cid="http://schemas.microsoft.com/office/word/2016/wordml/cid" xmlns:w16se="http://schemas.microsoft.com/office/word/2015/wordml/symex" xmlns:wpg="http://schemas.microsoft.com/office/word/2010/wordprocessingGroup" xmlns:wpi="http://schemas.microsoft.com/office/word/2010/wordprocessingInk" xmlns:wne="http://schemas.microsoft.com/office/word/2006/wordml" xmlns:wps="http://schemas.microsoft.com/office/word/2010/wordprocessingShape" mc:Ignorable="w14 w15 w16se w16cid wp14">
+  <w:abstractNum w:abstractNumId="0" w15:restartNumberingAfterBreak="0">
     <w:nsid w:val="FFFFFF83"/>
     <w:multiLevelType w:val="singleLevel"/>
     <w:tmpl w:val="B89CAC94"/>
     <w:lvl w:ilvl="0">
       <w:start w:val="1"/>
       <w:numFmt w:val="bullet"/>
-      <w:pStyle w:val="ListBullet2"/>
+      <w:pStyle w:val="2"/>
       <w:lvlText w:val=""/>
       <w:lvlJc w:val="left"/>
       <w:pPr>
@@ -9205,7 +8908,7 @@
       </w:rPr>
     </w:lvl>
   </w:abstractNum>
-  <w:abstractNum w:abstractNumId="1">
+  <w:abstractNum w:abstractNumId="1" w15:restartNumberingAfterBreak="0">
     <w:nsid w:val="0C4A2CF5"/>
     <w:multiLevelType w:val="hybridMultilevel"/>
     <w:tmpl w:val="E34EEB32"/>
@@ -9294,7 +8997,7 @@
       </w:pPr>
     </w:lvl>
   </w:abstractNum>
-  <w:abstractNum w:abstractNumId="2">
+  <w:abstractNum w:abstractNumId="2" w15:restartNumberingAfterBreak="0">
     <w:nsid w:val="0F347F2D"/>
     <w:multiLevelType w:val="hybridMultilevel"/>
     <w:tmpl w:val="8AA201EA"/>
@@ -9435,7 +9138,7 @@
       </w:rPr>
     </w:lvl>
   </w:abstractNum>
-  <w:abstractNum w:abstractNumId="3">
+  <w:abstractNum w:abstractNumId="3" w15:restartNumberingAfterBreak="0">
     <w:nsid w:val="16E459DF"/>
     <w:multiLevelType w:val="hybridMultilevel"/>
     <w:tmpl w:val="FDF8BDA4"/>
@@ -9548,7 +9251,7 @@
       </w:rPr>
     </w:lvl>
   </w:abstractNum>
-  <w:abstractNum w:abstractNumId="4">
+  <w:abstractNum w:abstractNumId="4" w15:restartNumberingAfterBreak="0">
     <w:nsid w:val="1CD66BF6"/>
     <w:multiLevelType w:val="hybridMultilevel"/>
     <w:tmpl w:val="FC0C0E56"/>
@@ -9661,7 +9364,7 @@
       </w:rPr>
     </w:lvl>
   </w:abstractNum>
-  <w:abstractNum w:abstractNumId="5">
+  <w:abstractNum w:abstractNumId="5" w15:restartNumberingAfterBreak="0">
     <w:nsid w:val="253C26AA"/>
     <w:multiLevelType w:val="hybridMultilevel"/>
     <w:tmpl w:val="C464E190"/>
@@ -9750,7 +9453,7 @@
       </w:pPr>
     </w:lvl>
   </w:abstractNum>
-  <w:abstractNum w:abstractNumId="6">
+  <w:abstractNum w:abstractNumId="6" w15:restartNumberingAfterBreak="0">
     <w:nsid w:val="262B05B3"/>
     <w:multiLevelType w:val="hybridMultilevel"/>
     <w:tmpl w:val="01A0B468"/>
@@ -9863,7 +9566,7 @@
       </w:rPr>
     </w:lvl>
   </w:abstractNum>
-  <w:abstractNum w:abstractNumId="7">
+  <w:abstractNum w:abstractNumId="7" w15:restartNumberingAfterBreak="0">
     <w:nsid w:val="2F5F164D"/>
     <w:multiLevelType w:val="hybridMultilevel"/>
     <w:tmpl w:val="598002EA"/>
@@ -9976,7 +9679,7 @@
       </w:rPr>
     </w:lvl>
   </w:abstractNum>
-  <w:abstractNum w:abstractNumId="8">
+  <w:abstractNum w:abstractNumId="8" w15:restartNumberingAfterBreak="0">
     <w:nsid w:val="368A060D"/>
     <w:multiLevelType w:val="hybridMultilevel"/>
     <w:tmpl w:val="765E8DC8"/>
@@ -10065,7 +9768,7 @@
       </w:pPr>
     </w:lvl>
   </w:abstractNum>
-  <w:abstractNum w:abstractNumId="9">
+  <w:abstractNum w:abstractNumId="9" w15:restartNumberingAfterBreak="0">
     <w:nsid w:val="38793B46"/>
     <w:multiLevelType w:val="hybridMultilevel"/>
     <w:tmpl w:val="1F9A9EC8"/>
@@ -10178,7 +9881,7 @@
       </w:rPr>
     </w:lvl>
   </w:abstractNum>
-  <w:abstractNum w:abstractNumId="10">
+  <w:abstractNum w:abstractNumId="10" w15:restartNumberingAfterBreak="0">
     <w:nsid w:val="41785BA1"/>
     <w:multiLevelType w:val="hybridMultilevel"/>
     <w:tmpl w:val="DEC26E7C"/>
@@ -10291,7 +9994,7 @@
       </w:rPr>
     </w:lvl>
   </w:abstractNum>
-  <w:abstractNum w:abstractNumId="11">
+  <w:abstractNum w:abstractNumId="11" w15:restartNumberingAfterBreak="0">
     <w:nsid w:val="432104E0"/>
     <w:multiLevelType w:val="hybridMultilevel"/>
     <w:tmpl w:val="E3E09908"/>
@@ -10380,7 +10083,7 @@
       </w:pPr>
     </w:lvl>
   </w:abstractNum>
-  <w:abstractNum w:abstractNumId="12">
+  <w:abstractNum w:abstractNumId="12" w15:restartNumberingAfterBreak="0">
     <w:nsid w:val="454A7025"/>
     <w:multiLevelType w:val="hybridMultilevel"/>
     <w:tmpl w:val="0BAADA0E"/>
@@ -10492,7 +10195,7 @@
       </w:rPr>
     </w:lvl>
   </w:abstractNum>
-  <w:abstractNum w:abstractNumId="13">
+  <w:abstractNum w:abstractNumId="13" w15:restartNumberingAfterBreak="0">
     <w:nsid w:val="54546C91"/>
     <w:multiLevelType w:val="hybridMultilevel"/>
     <w:tmpl w:val="86ECAA40"/>
@@ -10605,7 +10308,7 @@
       </w:rPr>
     </w:lvl>
   </w:abstractNum>
-  <w:abstractNum w:abstractNumId="14">
+  <w:abstractNum w:abstractNumId="14" w15:restartNumberingAfterBreak="0">
     <w:nsid w:val="55BF4065"/>
     <w:multiLevelType w:val="hybridMultilevel"/>
     <w:tmpl w:val="59187962"/>
@@ -10718,7 +10421,7 @@
       </w:rPr>
     </w:lvl>
   </w:abstractNum>
-  <w:abstractNum w:abstractNumId="15">
+  <w:abstractNum w:abstractNumId="15" w15:restartNumberingAfterBreak="0">
     <w:nsid w:val="579827F7"/>
     <w:multiLevelType w:val="hybridMultilevel"/>
     <w:tmpl w:val="DE0AC01E"/>
@@ -10831,7 +10534,7 @@
       </w:rPr>
     </w:lvl>
   </w:abstractNum>
-  <w:abstractNum w:abstractNumId="16">
+  <w:abstractNum w:abstractNumId="16" w15:restartNumberingAfterBreak="0">
     <w:nsid w:val="5CA72FA7"/>
     <w:multiLevelType w:val="hybridMultilevel"/>
     <w:tmpl w:val="28EEBF90"/>
@@ -10921,7 +10624,7 @@
       </w:pPr>
     </w:lvl>
   </w:abstractNum>
-  <w:abstractNum w:abstractNumId="17">
+  <w:abstractNum w:abstractNumId="17" w15:restartNumberingAfterBreak="0">
     <w:nsid w:val="7008333F"/>
     <w:multiLevelType w:val="hybridMultilevel"/>
     <w:tmpl w:val="777E9F82"/>
@@ -11034,7 +10737,7 @@
       </w:rPr>
     </w:lvl>
   </w:abstractNum>
-  <w:abstractNum w:abstractNumId="18">
+  <w:abstractNum w:abstractNumId="18" w15:restartNumberingAfterBreak="0">
     <w:nsid w:val="70680BE2"/>
     <w:multiLevelType w:val="hybridMultilevel"/>
     <w:tmpl w:val="20581666"/>
@@ -11147,7 +10850,7 @@
       </w:rPr>
     </w:lvl>
   </w:abstractNum>
-  <w:abstractNum w:abstractNumId="19">
+  <w:abstractNum w:abstractNumId="19" w15:restartNumberingAfterBreak="0">
     <w:nsid w:val="74342D50"/>
     <w:multiLevelType w:val="hybridMultilevel"/>
     <w:tmpl w:val="463CD002"/>
@@ -11259,7 +10962,7 @@
       </w:rPr>
     </w:lvl>
   </w:abstractNum>
-  <w:abstractNum w:abstractNumId="20">
+  <w:abstractNum w:abstractNumId="20" w15:restartNumberingAfterBreak="0">
     <w:nsid w:val="74AB0C95"/>
     <w:multiLevelType w:val="hybridMultilevel"/>
     <w:tmpl w:val="9E406C20"/>
@@ -11372,7 +11075,7 @@
       </w:rPr>
     </w:lvl>
   </w:abstractNum>
-  <w:abstractNum w:abstractNumId="21">
+  <w:abstractNum w:abstractNumId="21" w15:restartNumberingAfterBreak="0">
     <w:nsid w:val="761149FD"/>
     <w:multiLevelType w:val="hybridMultilevel"/>
     <w:tmpl w:val="590809D2"/>
@@ -11485,7 +11188,7 @@
       </w:rPr>
     </w:lvl>
   </w:abstractNum>
-  <w:abstractNum w:abstractNumId="22">
+  <w:abstractNum w:abstractNumId="22" w15:restartNumberingAfterBreak="0">
     <w:nsid w:val="786D2D8F"/>
     <w:multiLevelType w:val="hybridMultilevel"/>
     <w:tmpl w:val="EE4C8164"/>
@@ -11598,7 +11301,7 @@
       </w:rPr>
     </w:lvl>
   </w:abstractNum>
-  <w:abstractNum w:abstractNumId="23">
+  <w:abstractNum w:abstractNumId="23" w15:restartNumberingAfterBreak="0">
     <w:nsid w:val="792138ED"/>
     <w:multiLevelType w:val="hybridMultilevel"/>
     <w:tmpl w:val="9E128992"/>
@@ -11689,7 +11392,7 @@
       </w:pPr>
     </w:lvl>
   </w:abstractNum>
-  <w:abstractNum w:abstractNumId="24">
+  <w:abstractNum w:abstractNumId="24" w15:restartNumberingAfterBreak="0">
     <w:nsid w:val="7D9D34CF"/>
     <w:multiLevelType w:val="hybridMultilevel"/>
     <w:tmpl w:val="5AC83974"/>
@@ -11910,7 +11613,7 @@
 </file>
 
 <file path=word/styles.xml><?xml version="1.0" encoding="utf-8"?>
-<w:styles xmlns:mc="http://schemas.openxmlformats.org/markup-compatibility/2006" xmlns:r="http://schemas.openxmlformats.org/officeDocument/2006/relationships" xmlns:w="http://schemas.openxmlformats.org/wordprocessingml/2006/main" xmlns:w14="http://schemas.microsoft.com/office/word/2010/wordml" xmlns:w15="http://schemas.microsoft.com/office/word/2012/wordml" mc:Ignorable="w14 w15">
+<w:styles xmlns:mc="http://schemas.openxmlformats.org/markup-compatibility/2006" xmlns:r="http://schemas.openxmlformats.org/officeDocument/2006/relationships" xmlns:w="http://schemas.openxmlformats.org/wordprocessingml/2006/main" xmlns:w14="http://schemas.microsoft.com/office/word/2010/wordml" xmlns:w15="http://schemas.microsoft.com/office/word/2012/wordml" xmlns:w16cid="http://schemas.microsoft.com/office/word/2016/wordml/cid" xmlns:w16se="http://schemas.microsoft.com/office/word/2015/wordml/symex" mc:Ignorable="w14 w15 w16se w16cid">
   <w:docDefaults>
     <w:rPrDefault>
       <w:rPr>
@@ -11926,7 +11629,7 @@
       </w:pPr>
     </w:pPrDefault>
   </w:docDefaults>
-  <w:latentStyles w:defLockedState="0" w:defUIPriority="99" w:defSemiHidden="0" w:defUnhideWhenUsed="0" w:defQFormat="0" w:count="371">
+  <w:latentStyles w:defLockedState="0" w:defUIPriority="99" w:defSemiHidden="0" w:defUnhideWhenUsed="0" w:defQFormat="0" w:count="375">
     <w:lsdException w:name="Normal" w:uiPriority="0" w:qFormat="1"/>
     <w:lsdException w:name="heading 1" w:uiPriority="0" w:qFormat="1"/>
     <w:lsdException w:name="heading 2" w:semiHidden="1" w:uiPriority="0" w:unhideWhenUsed="1" w:qFormat="1"/>
@@ -12032,7 +11735,6 @@
     <w:lsdException w:name="HTML Sample" w:semiHidden="1" w:unhideWhenUsed="1"/>
     <w:lsdException w:name="HTML Typewriter" w:semiHidden="1" w:unhideWhenUsed="1"/>
     <w:lsdException w:name="HTML Variable" w:semiHidden="1" w:unhideWhenUsed="1"/>
-    <w:lsdException w:name="Normal Table" w:semiHidden="1" w:unhideWhenUsed="1"/>
     <w:lsdException w:name="annotation subject" w:semiHidden="1" w:unhideWhenUsed="1"/>
     <w:lsdException w:name="No List" w:semiHidden="1" w:uiPriority="0" w:unhideWhenUsed="1"/>
     <w:lsdException w:name="Outline List 1" w:semiHidden="1" w:unhideWhenUsed="1"/>
@@ -12076,10 +11778,8 @@
     <w:lsdException w:name="Table Elegant" w:semiHidden="1" w:unhideWhenUsed="1"/>
     <w:lsdException w:name="Table Professional" w:semiHidden="1" w:unhideWhenUsed="1"/>
     <w:lsdException w:name="Table Subtle 1" w:semiHidden="1" w:unhideWhenUsed="1"/>
-    <w:lsdException w:name="Table Subtle 2" w:semiHidden="1" w:unhideWhenUsed="1"/>
     <w:lsdException w:name="Table Web 1" w:semiHidden="1" w:unhideWhenUsed="1"/>
     <w:lsdException w:name="Table Web 2" w:semiHidden="1" w:unhideWhenUsed="1"/>
-    <w:lsdException w:name="Table Web 3" w:semiHidden="1" w:unhideWhenUsed="1"/>
     <w:lsdException w:name="Balloon Text" w:semiHidden="1" w:uiPriority="0" w:unhideWhenUsed="1"/>
     <w:lsdException w:name="Table Grid" w:uiPriority="39"/>
     <w:lsdException w:name="Table Theme" w:semiHidden="1" w:unhideWhenUsed="1"/>
@@ -12298,8 +11998,12 @@
     <w:lsdException w:name="List Table 5 Dark Accent 6" w:uiPriority="50"/>
     <w:lsdException w:name="List Table 6 Colorful Accent 6" w:uiPriority="51"/>
     <w:lsdException w:name="List Table 7 Colorful Accent 6" w:uiPriority="52"/>
+    <w:lsdException w:name="Mention" w:semiHidden="1" w:unhideWhenUsed="1"/>
+    <w:lsdException w:name="Smart Hyperlink" w:semiHidden="1" w:unhideWhenUsed="1"/>
+    <w:lsdException w:name="Hashtag" w:semiHidden="1" w:unhideWhenUsed="1"/>
+    <w:lsdException w:name="Unresolved Mention" w:semiHidden="1" w:unhideWhenUsed="1"/>
   </w:latentStyles>
-  <w:style w:type="paragraph" w:default="1" w:styleId="Normal">
+  <w:style w:type="paragraph" w:default="1" w:styleId="a">
     <w:name w:val="Normal"/>
     <w:qFormat/>
     <w:rsid w:val="00A9717D"/>
@@ -12313,11 +12017,11 @@
       <w:lang w:val="ru-RU" w:eastAsia="ru-RU"/>
     </w:rPr>
   </w:style>
-  <w:style w:type="paragraph" w:styleId="Heading1">
+  <w:style w:type="paragraph" w:styleId="1">
     <w:name w:val="heading 1"/>
-    <w:basedOn w:val="Normal"/>
-    <w:next w:val="Normal"/>
-    <w:link w:val="Heading1Char"/>
+    <w:basedOn w:val="a"/>
+    <w:next w:val="a"/>
+    <w:link w:val="10"/>
     <w:qFormat/>
     <w:rsid w:val="00A9717D"/>
     <w:pPr>
@@ -12331,11 +12035,11 @@
       <w:sz w:val="28"/>
     </w:rPr>
   </w:style>
-  <w:style w:type="paragraph" w:styleId="Heading2">
+  <w:style w:type="paragraph" w:styleId="20">
     <w:name w:val="heading 2"/>
-    <w:basedOn w:val="Normal"/>
-    <w:next w:val="Normal"/>
-    <w:link w:val="Heading2Char"/>
+    <w:basedOn w:val="a"/>
+    <w:next w:val="a"/>
+    <w:link w:val="21"/>
     <w:qFormat/>
     <w:rsid w:val="00A9717D"/>
     <w:pPr>
@@ -12350,11 +12054,11 @@
       <w:sz w:val="28"/>
     </w:rPr>
   </w:style>
-  <w:style w:type="paragraph" w:styleId="Heading3">
+  <w:style w:type="paragraph" w:styleId="3">
     <w:name w:val="heading 3"/>
-    <w:basedOn w:val="Normal"/>
-    <w:next w:val="Normal"/>
-    <w:link w:val="Heading3Char"/>
+    <w:basedOn w:val="a"/>
+    <w:next w:val="a"/>
+    <w:link w:val="30"/>
     <w:qFormat/>
     <w:rsid w:val="00A9717D"/>
     <w:pPr>
@@ -12367,11 +12071,11 @@
       <w:sz w:val="24"/>
     </w:rPr>
   </w:style>
-  <w:style w:type="paragraph" w:styleId="Heading4">
+  <w:style w:type="paragraph" w:styleId="4">
     <w:name w:val="heading 4"/>
-    <w:basedOn w:val="Normal"/>
-    <w:next w:val="Normal"/>
-    <w:link w:val="Heading4Char"/>
+    <w:basedOn w:val="a"/>
+    <w:next w:val="a"/>
+    <w:link w:val="40"/>
     <w:qFormat/>
     <w:rsid w:val="00A9717D"/>
     <w:pPr>
@@ -12383,11 +12087,11 @@
       <w:sz w:val="28"/>
     </w:rPr>
   </w:style>
-  <w:style w:type="paragraph" w:styleId="Heading5">
+  <w:style w:type="paragraph" w:styleId="5">
     <w:name w:val="heading 5"/>
-    <w:basedOn w:val="Normal"/>
-    <w:next w:val="Normal"/>
-    <w:link w:val="Heading5Char"/>
+    <w:basedOn w:val="a"/>
+    <w:next w:val="a"/>
+    <w:link w:val="50"/>
     <w:qFormat/>
     <w:rsid w:val="00A9717D"/>
     <w:pPr>
@@ -12400,11 +12104,11 @@
       <w:sz w:val="32"/>
     </w:rPr>
   </w:style>
-  <w:style w:type="paragraph" w:styleId="Heading6">
+  <w:style w:type="paragraph" w:styleId="6">
     <w:name w:val="heading 6"/>
-    <w:basedOn w:val="Normal"/>
-    <w:next w:val="Normal"/>
-    <w:link w:val="Heading6Char"/>
+    <w:basedOn w:val="a"/>
+    <w:next w:val="a"/>
+    <w:link w:val="60"/>
     <w:qFormat/>
     <w:rsid w:val="00A9717D"/>
     <w:pPr>
@@ -12417,11 +12121,11 @@
       <w:sz w:val="32"/>
     </w:rPr>
   </w:style>
-  <w:style w:type="paragraph" w:styleId="Heading7">
+  <w:style w:type="paragraph" w:styleId="7">
     <w:name w:val="heading 7"/>
-    <w:basedOn w:val="Normal"/>
-    <w:next w:val="Normal"/>
-    <w:link w:val="Heading7Char"/>
+    <w:basedOn w:val="a"/>
+    <w:next w:val="a"/>
+    <w:link w:val="70"/>
     <w:qFormat/>
     <w:rsid w:val="00A9717D"/>
     <w:pPr>
@@ -12434,11 +12138,11 @@
       <w:sz w:val="28"/>
     </w:rPr>
   </w:style>
-  <w:style w:type="paragraph" w:styleId="Heading8">
+  <w:style w:type="paragraph" w:styleId="8">
     <w:name w:val="heading 8"/>
-    <w:basedOn w:val="Normal"/>
-    <w:next w:val="Normal"/>
-    <w:link w:val="Heading8Char"/>
+    <w:basedOn w:val="a"/>
+    <w:next w:val="a"/>
+    <w:link w:val="80"/>
     <w:qFormat/>
     <w:rsid w:val="00A9717D"/>
     <w:pPr>
@@ -12449,11 +12153,11 @@
       <w:sz w:val="24"/>
     </w:rPr>
   </w:style>
-  <w:style w:type="paragraph" w:styleId="Heading9">
+  <w:style w:type="paragraph" w:styleId="9">
     <w:name w:val="heading 9"/>
-    <w:basedOn w:val="Normal"/>
-    <w:next w:val="Normal"/>
-    <w:link w:val="Heading9Char"/>
+    <w:basedOn w:val="a"/>
+    <w:next w:val="a"/>
+    <w:link w:val="90"/>
     <w:qFormat/>
     <w:rsid w:val="00A9717D"/>
     <w:pPr>
@@ -12466,13 +12170,13 @@
       <w:sz w:val="28"/>
     </w:rPr>
   </w:style>
-  <w:style w:type="character" w:default="1" w:styleId="DefaultParagraphFont">
+  <w:style w:type="character" w:default="1" w:styleId="a0">
     <w:name w:val="Default Paragraph Font"/>
     <w:uiPriority w:val="1"/>
     <w:semiHidden/>
     <w:unhideWhenUsed/>
   </w:style>
-  <w:style w:type="table" w:default="1" w:styleId="TableNormal">
+  <w:style w:type="table" w:default="1" w:styleId="a1">
     <w:name w:val="Normal Table"/>
     <w:uiPriority w:val="99"/>
     <w:semiHidden/>
@@ -12487,16 +12191,16 @@
       </w:tblCellMar>
     </w:tblPr>
   </w:style>
-  <w:style w:type="numbering" w:default="1" w:styleId="NoList">
+  <w:style w:type="numbering" w:default="1" w:styleId="a2">
     <w:name w:val="No List"/>
     <w:uiPriority w:val="99"/>
     <w:semiHidden/>
     <w:unhideWhenUsed/>
   </w:style>
-  <w:style w:type="character" w:customStyle="1" w:styleId="Heading1Char">
-    <w:name w:val="Heading 1 Char"/>
-    <w:basedOn w:val="DefaultParagraphFont"/>
-    <w:link w:val="Heading1"/>
+  <w:style w:type="character" w:customStyle="1" w:styleId="10">
+    <w:name w:val="Заголовок 1 Знак"/>
+    <w:basedOn w:val="a0"/>
+    <w:link w:val="1"/>
     <w:rsid w:val="00A9717D"/>
     <w:rPr>
       <w:rFonts w:ascii="Webdings" w:eastAsia="Webdings" w:hAnsi="Webdings" w:cs="Times New Roman"/>
@@ -12507,10 +12211,10 @@
       <w:lang w:val="ru-RU" w:eastAsia="ru-RU"/>
     </w:rPr>
   </w:style>
-  <w:style w:type="character" w:customStyle="1" w:styleId="Heading2Char">
-    <w:name w:val="Heading 2 Char"/>
-    <w:basedOn w:val="DefaultParagraphFont"/>
-    <w:link w:val="Heading2"/>
+  <w:style w:type="character" w:customStyle="1" w:styleId="21">
+    <w:name w:val="Заголовок 2 Знак"/>
+    <w:basedOn w:val="a0"/>
+    <w:link w:val="20"/>
     <w:rsid w:val="00A9717D"/>
     <w:rPr>
       <w:rFonts w:ascii="Webdings" w:eastAsia="Webdings" w:hAnsi="Webdings" w:cs="Times New Roman"/>
@@ -12522,10 +12226,10 @@
       <w:lang w:val="ru-RU" w:eastAsia="ru-RU"/>
     </w:rPr>
   </w:style>
-  <w:style w:type="character" w:customStyle="1" w:styleId="Heading3Char">
-    <w:name w:val="Heading 3 Char"/>
-    <w:basedOn w:val="DefaultParagraphFont"/>
-    <w:link w:val="Heading3"/>
+  <w:style w:type="character" w:customStyle="1" w:styleId="30">
+    <w:name w:val="Заголовок 3 Знак"/>
+    <w:basedOn w:val="a0"/>
+    <w:link w:val="3"/>
     <w:rsid w:val="00A9717D"/>
     <w:rPr>
       <w:rFonts w:ascii="Webdings" w:eastAsia="Webdings" w:hAnsi="Webdings" w:cs="Times New Roman"/>
@@ -12535,10 +12239,10 @@
       <w:lang w:val="ru-RU" w:eastAsia="ru-RU"/>
     </w:rPr>
   </w:style>
-  <w:style w:type="character" w:customStyle="1" w:styleId="Heading4Char">
-    <w:name w:val="Heading 4 Char"/>
-    <w:basedOn w:val="DefaultParagraphFont"/>
-    <w:link w:val="Heading4"/>
+  <w:style w:type="character" w:customStyle="1" w:styleId="40">
+    <w:name w:val="Заголовок 4 Знак"/>
+    <w:basedOn w:val="a0"/>
+    <w:link w:val="4"/>
     <w:rsid w:val="00A9717D"/>
     <w:rPr>
       <w:rFonts w:ascii="Webdings" w:eastAsia="Webdings" w:hAnsi="Webdings" w:cs="Times New Roman"/>
@@ -12547,10 +12251,10 @@
       <w:lang w:val="ru-RU" w:eastAsia="ru-RU"/>
     </w:rPr>
   </w:style>
-  <w:style w:type="character" w:customStyle="1" w:styleId="Heading5Char">
-    <w:name w:val="Heading 5 Char"/>
-    <w:basedOn w:val="DefaultParagraphFont"/>
-    <w:link w:val="Heading5"/>
+  <w:style w:type="character" w:customStyle="1" w:styleId="50">
+    <w:name w:val="Заголовок 5 Знак"/>
+    <w:basedOn w:val="a0"/>
+    <w:link w:val="5"/>
     <w:rsid w:val="00A9717D"/>
     <w:rPr>
       <w:rFonts w:ascii="Webdings" w:eastAsia="Webdings" w:hAnsi="Webdings" w:cs="Times New Roman"/>
@@ -12559,10 +12263,10 @@
       <w:lang w:val="ru-RU" w:eastAsia="ru-RU"/>
     </w:rPr>
   </w:style>
-  <w:style w:type="character" w:customStyle="1" w:styleId="Heading6Char">
-    <w:name w:val="Heading 6 Char"/>
-    <w:basedOn w:val="DefaultParagraphFont"/>
-    <w:link w:val="Heading6"/>
+  <w:style w:type="character" w:customStyle="1" w:styleId="60">
+    <w:name w:val="Заголовок 6 Знак"/>
+    <w:basedOn w:val="a0"/>
+    <w:link w:val="6"/>
     <w:rsid w:val="00A9717D"/>
     <w:rPr>
       <w:rFonts w:ascii="Webdings" w:eastAsia="Webdings" w:hAnsi="Webdings" w:cs="Times New Roman"/>
@@ -12571,10 +12275,10 @@
       <w:lang w:val="ru-RU" w:eastAsia="ru-RU"/>
     </w:rPr>
   </w:style>
-  <w:style w:type="character" w:customStyle="1" w:styleId="Heading7Char">
-    <w:name w:val="Heading 7 Char"/>
-    <w:basedOn w:val="DefaultParagraphFont"/>
-    <w:link w:val="Heading7"/>
+  <w:style w:type="character" w:customStyle="1" w:styleId="70">
+    <w:name w:val="Заголовок 7 Знак"/>
+    <w:basedOn w:val="a0"/>
+    <w:link w:val="7"/>
     <w:rsid w:val="00A9717D"/>
     <w:rPr>
       <w:rFonts w:ascii="Webdings" w:eastAsia="Webdings" w:hAnsi="Webdings" w:cs="Times New Roman"/>
@@ -12584,10 +12288,10 @@
       <w:lang w:val="ru-RU" w:eastAsia="ru-RU"/>
     </w:rPr>
   </w:style>
-  <w:style w:type="character" w:customStyle="1" w:styleId="Heading8Char">
-    <w:name w:val="Heading 8 Char"/>
-    <w:basedOn w:val="DefaultParagraphFont"/>
-    <w:link w:val="Heading8"/>
+  <w:style w:type="character" w:customStyle="1" w:styleId="80">
+    <w:name w:val="Заголовок 8 Знак"/>
+    <w:basedOn w:val="a0"/>
+    <w:link w:val="8"/>
     <w:rsid w:val="00A9717D"/>
     <w:rPr>
       <w:rFonts w:ascii="Webdings" w:eastAsia="Webdings" w:hAnsi="Webdings" w:cs="Times New Roman"/>
@@ -12596,10 +12300,10 @@
       <w:lang w:val="ru-RU" w:eastAsia="ru-RU"/>
     </w:rPr>
   </w:style>
-  <w:style w:type="character" w:customStyle="1" w:styleId="Heading9Char">
-    <w:name w:val="Heading 9 Char"/>
-    <w:basedOn w:val="DefaultParagraphFont"/>
-    <w:link w:val="Heading9"/>
+  <w:style w:type="character" w:customStyle="1" w:styleId="90">
+    <w:name w:val="Заголовок 9 Знак"/>
+    <w:basedOn w:val="a0"/>
+    <w:link w:val="9"/>
     <w:rsid w:val="00A9717D"/>
     <w:rPr>
       <w:rFonts w:ascii="Webdings" w:eastAsia="Webdings" w:hAnsi="Webdings" w:cs="Times New Roman"/>
@@ -12609,19 +12313,19 @@
       <w:lang w:val="ru-RU" w:eastAsia="ru-RU"/>
     </w:rPr>
   </w:style>
-  <w:style w:type="paragraph" w:styleId="BodyTextIndent">
+  <w:style w:type="paragraph" w:styleId="a3">
     <w:name w:val="Body Text Indent"/>
-    <w:basedOn w:val="Normal"/>
-    <w:link w:val="BodyTextIndentChar"/>
+    <w:basedOn w:val="a"/>
+    <w:link w:val="a4"/>
     <w:rsid w:val="00A9717D"/>
     <w:pPr>
       <w:ind w:left="360"/>
     </w:pPr>
   </w:style>
-  <w:style w:type="character" w:customStyle="1" w:styleId="BodyTextIndentChar">
-    <w:name w:val="Body Text Indent Char"/>
-    <w:basedOn w:val="DefaultParagraphFont"/>
-    <w:link w:val="BodyTextIndent"/>
+  <w:style w:type="character" w:customStyle="1" w:styleId="a4">
+    <w:name w:val="Основной текст с отступом Знак"/>
+    <w:basedOn w:val="a0"/>
+    <w:link w:val="a3"/>
     <w:rsid w:val="00A9717D"/>
     <w:rPr>
       <w:rFonts w:ascii="Webdings" w:eastAsia="Webdings" w:hAnsi="Webdings" w:cs="Times New Roman"/>
@@ -12630,10 +12334,10 @@
       <w:lang w:val="ru-RU" w:eastAsia="ru-RU"/>
     </w:rPr>
   </w:style>
-  <w:style w:type="paragraph" w:styleId="Title">
+  <w:style w:type="paragraph" w:styleId="a5">
     <w:name w:val="Title"/>
-    <w:basedOn w:val="Normal"/>
-    <w:link w:val="TitleChar"/>
+    <w:basedOn w:val="a"/>
+    <w:link w:val="a6"/>
     <w:qFormat/>
     <w:rsid w:val="00A9717D"/>
     <w:pPr>
@@ -12647,10 +12351,10 @@
       <w:sz w:val="32"/>
     </w:rPr>
   </w:style>
-  <w:style w:type="character" w:customStyle="1" w:styleId="TitleChar">
-    <w:name w:val="Title Char"/>
-    <w:basedOn w:val="DefaultParagraphFont"/>
-    <w:link w:val="Title"/>
+  <w:style w:type="character" w:customStyle="1" w:styleId="a6">
+    <w:name w:val="Заголовок Знак"/>
+    <w:basedOn w:val="a0"/>
+    <w:link w:val="a5"/>
     <w:rsid w:val="00A9717D"/>
     <w:rPr>
       <w:rFonts w:ascii="Webdings" w:eastAsia="Webdings" w:hAnsi="Webdings" w:cs="Times New Roman"/>
@@ -12661,19 +12365,19 @@
       <w:lang w:val="ru-RU" w:eastAsia="ru-RU"/>
     </w:rPr>
   </w:style>
-  <w:style w:type="paragraph" w:styleId="BodyTextIndent2">
+  <w:style w:type="paragraph" w:styleId="22">
     <w:name w:val="Body Text Indent 2"/>
-    <w:basedOn w:val="Normal"/>
-    <w:link w:val="BodyTextIndent2Char"/>
+    <w:basedOn w:val="a"/>
+    <w:link w:val="23"/>
     <w:rsid w:val="00A9717D"/>
     <w:pPr>
       <w:ind w:firstLine="567"/>
     </w:pPr>
   </w:style>
-  <w:style w:type="character" w:customStyle="1" w:styleId="BodyTextIndent2Char">
-    <w:name w:val="Body Text Indent 2 Char"/>
-    <w:basedOn w:val="DefaultParagraphFont"/>
-    <w:link w:val="BodyTextIndent2"/>
+  <w:style w:type="character" w:customStyle="1" w:styleId="23">
+    <w:name w:val="Основной текст с отступом 2 Знак"/>
+    <w:basedOn w:val="a0"/>
+    <w:link w:val="22"/>
     <w:rsid w:val="00A9717D"/>
     <w:rPr>
       <w:rFonts w:ascii="Webdings" w:eastAsia="Webdings" w:hAnsi="Webdings" w:cs="Times New Roman"/>
@@ -12682,19 +12386,19 @@
       <w:lang w:val="ru-RU" w:eastAsia="ru-RU"/>
     </w:rPr>
   </w:style>
-  <w:style w:type="paragraph" w:styleId="BodyTextIndent3">
+  <w:style w:type="paragraph" w:styleId="31">
     <w:name w:val="Body Text Indent 3"/>
-    <w:basedOn w:val="Normal"/>
-    <w:link w:val="BodyTextIndent3Char"/>
+    <w:basedOn w:val="a"/>
+    <w:link w:val="32"/>
     <w:rsid w:val="00A9717D"/>
     <w:pPr>
       <w:ind w:left="567"/>
     </w:pPr>
   </w:style>
-  <w:style w:type="character" w:customStyle="1" w:styleId="BodyTextIndent3Char">
-    <w:name w:val="Body Text Indent 3 Char"/>
-    <w:basedOn w:val="DefaultParagraphFont"/>
-    <w:link w:val="BodyTextIndent3"/>
+  <w:style w:type="character" w:customStyle="1" w:styleId="32">
+    <w:name w:val="Основной текст с отступом 3 Знак"/>
+    <w:basedOn w:val="a0"/>
+    <w:link w:val="31"/>
     <w:rsid w:val="00A9717D"/>
     <w:rPr>
       <w:rFonts w:ascii="Webdings" w:eastAsia="Webdings" w:hAnsi="Webdings" w:cs="Times New Roman"/>
@@ -12703,10 +12407,10 @@
       <w:lang w:val="ru-RU" w:eastAsia="ru-RU"/>
     </w:rPr>
   </w:style>
-  <w:style w:type="paragraph" w:styleId="Header">
+  <w:style w:type="paragraph" w:styleId="a7">
     <w:name w:val="header"/>
-    <w:basedOn w:val="Normal"/>
-    <w:link w:val="HeaderChar"/>
+    <w:basedOn w:val="a"/>
+    <w:link w:val="a8"/>
     <w:rsid w:val="00A9717D"/>
     <w:pPr>
       <w:tabs>
@@ -12715,10 +12419,10 @@
       </w:tabs>
     </w:pPr>
   </w:style>
-  <w:style w:type="character" w:customStyle="1" w:styleId="HeaderChar">
-    <w:name w:val="Header Char"/>
-    <w:basedOn w:val="DefaultParagraphFont"/>
-    <w:link w:val="Header"/>
+  <w:style w:type="character" w:customStyle="1" w:styleId="a8">
+    <w:name w:val="Верхний колонтитул Знак"/>
+    <w:basedOn w:val="a0"/>
+    <w:link w:val="a7"/>
     <w:rsid w:val="00A9717D"/>
     <w:rPr>
       <w:rFonts w:ascii="Webdings" w:eastAsia="Webdings" w:hAnsi="Webdings" w:cs="Times New Roman"/>
@@ -12727,15 +12431,15 @@
       <w:lang w:val="ru-RU" w:eastAsia="ru-RU"/>
     </w:rPr>
   </w:style>
-  <w:style w:type="character" w:styleId="PageNumber">
+  <w:style w:type="character" w:styleId="a9">
     <w:name w:val="page number"/>
-    <w:basedOn w:val="DefaultParagraphFont"/>
+    <w:basedOn w:val="a0"/>
     <w:rsid w:val="00A9717D"/>
   </w:style>
-  <w:style w:type="paragraph" w:styleId="Footer">
+  <w:style w:type="paragraph" w:styleId="aa">
     <w:name w:val="footer"/>
-    <w:basedOn w:val="Normal"/>
-    <w:link w:val="FooterChar"/>
+    <w:basedOn w:val="a"/>
+    <w:link w:val="ab"/>
     <w:rsid w:val="00A9717D"/>
     <w:pPr>
       <w:tabs>
@@ -12744,10 +12448,10 @@
       </w:tabs>
     </w:pPr>
   </w:style>
-  <w:style w:type="character" w:customStyle="1" w:styleId="FooterChar">
-    <w:name w:val="Footer Char"/>
-    <w:basedOn w:val="DefaultParagraphFont"/>
-    <w:link w:val="Footer"/>
+  <w:style w:type="character" w:customStyle="1" w:styleId="ab">
+    <w:name w:val="Нижний колонтитул Знак"/>
+    <w:basedOn w:val="a0"/>
+    <w:link w:val="aa"/>
     <w:rsid w:val="00A9717D"/>
     <w:rPr>
       <w:rFonts w:ascii="Webdings" w:eastAsia="Webdings" w:hAnsi="Webdings" w:cs="Times New Roman"/>
@@ -12756,10 +12460,10 @@
       <w:lang w:val="ru-RU" w:eastAsia="ru-RU"/>
     </w:rPr>
   </w:style>
-  <w:style w:type="paragraph" w:styleId="Subtitle">
+  <w:style w:type="paragraph" w:styleId="ac">
     <w:name w:val="Subtitle"/>
-    <w:basedOn w:val="Normal"/>
-    <w:link w:val="SubtitleChar"/>
+    <w:basedOn w:val="a"/>
+    <w:link w:val="ad"/>
     <w:qFormat/>
     <w:rsid w:val="00A9717D"/>
     <w:pPr>
@@ -12771,10 +12475,10 @@
       <w:sz w:val="28"/>
     </w:rPr>
   </w:style>
-  <w:style w:type="character" w:customStyle="1" w:styleId="SubtitleChar">
-    <w:name w:val="Subtitle Char"/>
-    <w:basedOn w:val="DefaultParagraphFont"/>
-    <w:link w:val="Subtitle"/>
+  <w:style w:type="character" w:customStyle="1" w:styleId="ad">
+    <w:name w:val="Подзаголовок Знак"/>
+    <w:basedOn w:val="a0"/>
+    <w:link w:val="ac"/>
     <w:rsid w:val="00A9717D"/>
     <w:rPr>
       <w:rFonts w:ascii="Webdings" w:eastAsia="Webdings" w:hAnsi="Webdings" w:cs="Times New Roman"/>
@@ -12785,10 +12489,10 @@
       <w:lang w:val="ru-RU" w:eastAsia="ru-RU"/>
     </w:rPr>
   </w:style>
-  <w:style w:type="paragraph" w:styleId="BodyText3">
+  <w:style w:type="paragraph" w:styleId="33">
     <w:name w:val="Body Text 3"/>
-    <w:basedOn w:val="Normal"/>
-    <w:link w:val="BodyText3Char"/>
+    <w:basedOn w:val="a"/>
+    <w:link w:val="34"/>
     <w:rsid w:val="00A9717D"/>
     <w:pPr>
       <w:jc w:val="center"/>
@@ -12797,10 +12501,10 @@
       <w:sz w:val="22"/>
     </w:rPr>
   </w:style>
-  <w:style w:type="character" w:customStyle="1" w:styleId="BodyText3Char">
-    <w:name w:val="Body Text 3 Char"/>
-    <w:basedOn w:val="DefaultParagraphFont"/>
-    <w:link w:val="BodyText3"/>
+  <w:style w:type="character" w:customStyle="1" w:styleId="34">
+    <w:name w:val="Основной текст 3 Знак"/>
+    <w:basedOn w:val="a0"/>
+    <w:link w:val="33"/>
     <w:rsid w:val="00A9717D"/>
     <w:rPr>
       <w:rFonts w:ascii="Webdings" w:eastAsia="Webdings" w:hAnsi="Webdings" w:cs="Times New Roman"/>
@@ -12808,10 +12512,10 @@
       <w:lang w:val="ru-RU" w:eastAsia="ru-RU"/>
     </w:rPr>
   </w:style>
-  <w:style w:type="paragraph" w:styleId="BodyText">
+  <w:style w:type="paragraph" w:styleId="ae">
     <w:name w:val="Body Text"/>
-    <w:basedOn w:val="Normal"/>
-    <w:link w:val="BodyTextChar"/>
+    <w:basedOn w:val="a"/>
+    <w:link w:val="af"/>
     <w:rsid w:val="00A9717D"/>
     <w:pPr>
       <w:spacing w:line="360" w:lineRule="auto"/>
@@ -12822,10 +12526,10 @@
       <w:sz w:val="28"/>
     </w:rPr>
   </w:style>
-  <w:style w:type="character" w:customStyle="1" w:styleId="BodyTextChar">
-    <w:name w:val="Body Text Char"/>
-    <w:basedOn w:val="DefaultParagraphFont"/>
-    <w:link w:val="BodyText"/>
+  <w:style w:type="character" w:customStyle="1" w:styleId="af">
+    <w:name w:val="Основной текст Знак"/>
+    <w:basedOn w:val="a0"/>
+    <w:link w:val="ae"/>
     <w:rsid w:val="00A9717D"/>
     <w:rPr>
       <w:rFonts w:ascii="Webdings" w:eastAsia="Webdings" w:hAnsi="Webdings" w:cs="Times New Roman"/>
@@ -12835,10 +12539,10 @@
       <w:lang w:val="ru-RU" w:eastAsia="ru-RU"/>
     </w:rPr>
   </w:style>
-  <w:style w:type="paragraph" w:styleId="BodyText2">
+  <w:style w:type="paragraph" w:styleId="24">
     <w:name w:val="Body Text 2"/>
-    <w:basedOn w:val="Normal"/>
-    <w:link w:val="BodyText2Char"/>
+    <w:basedOn w:val="a"/>
+    <w:link w:val="25"/>
     <w:rsid w:val="00A9717D"/>
     <w:pPr>
       <w:spacing w:line="360" w:lineRule="auto"/>
@@ -12848,10 +12552,10 @@
       <w:sz w:val="28"/>
     </w:rPr>
   </w:style>
-  <w:style w:type="character" w:customStyle="1" w:styleId="BodyText2Char">
-    <w:name w:val="Body Text 2 Char"/>
-    <w:basedOn w:val="DefaultParagraphFont"/>
-    <w:link w:val="BodyText2"/>
+  <w:style w:type="character" w:customStyle="1" w:styleId="25">
+    <w:name w:val="Основной текст 2 Знак"/>
+    <w:basedOn w:val="a0"/>
+    <w:link w:val="24"/>
     <w:rsid w:val="00A9717D"/>
     <w:rPr>
       <w:rFonts w:ascii="Webdings" w:eastAsia="Webdings" w:hAnsi="Webdings" w:cs="Times New Roman"/>
@@ -12860,10 +12564,10 @@
       <w:lang w:val="ru-RU" w:eastAsia="ru-RU"/>
     </w:rPr>
   </w:style>
-  <w:style w:type="paragraph" w:styleId="Caption">
+  <w:style w:type="paragraph" w:styleId="af0">
     <w:name w:val="caption"/>
-    <w:basedOn w:val="Normal"/>
-    <w:next w:val="Normal"/>
+    <w:basedOn w:val="a"/>
+    <w:next w:val="a"/>
     <w:qFormat/>
     <w:rsid w:val="00A9717D"/>
     <w:pPr>
@@ -12874,16 +12578,16 @@
       <w:sz w:val="28"/>
     </w:rPr>
   </w:style>
-  <w:style w:type="paragraph" w:styleId="PlainText">
+  <w:style w:type="paragraph" w:styleId="af1">
     <w:name w:val="Plain Text"/>
-    <w:basedOn w:val="Normal"/>
-    <w:link w:val="PlainTextChar"/>
+    <w:basedOn w:val="a"/>
+    <w:link w:val="af2"/>
     <w:rsid w:val="00A9717D"/>
   </w:style>
-  <w:style w:type="character" w:customStyle="1" w:styleId="PlainTextChar">
-    <w:name w:val="Plain Text Char"/>
-    <w:basedOn w:val="DefaultParagraphFont"/>
-    <w:link w:val="PlainText"/>
+  <w:style w:type="character" w:customStyle="1" w:styleId="af2">
+    <w:name w:val="Текст Знак"/>
+    <w:basedOn w:val="a0"/>
+    <w:link w:val="af1"/>
     <w:rsid w:val="00A9717D"/>
     <w:rPr>
       <w:rFonts w:ascii="Webdings" w:eastAsia="Webdings" w:hAnsi="Webdings" w:cs="Times New Roman"/>
@@ -12892,9 +12596,9 @@
       <w:lang w:val="ru-RU" w:eastAsia="ru-RU"/>
     </w:rPr>
   </w:style>
-  <w:style w:type="paragraph" w:customStyle="1" w:styleId="a">
+  <w:style w:type="paragraph" w:customStyle="1" w:styleId="af3">
     <w:name w:val="Перечисл"/>
-    <w:basedOn w:val="Normal"/>
+    <w:basedOn w:val="a"/>
     <w:rsid w:val="00A9717D"/>
     <w:pPr>
       <w:widowControl w:val="0"/>
@@ -12902,9 +12606,9 @@
       <w:jc w:val="both"/>
     </w:pPr>
   </w:style>
-  <w:style w:type="paragraph" w:customStyle="1" w:styleId="a0">
+  <w:style w:type="paragraph" w:customStyle="1" w:styleId="af4">
     <w:name w:val="формулы"/>
-    <w:basedOn w:val="Normal"/>
+    <w:basedOn w:val="a"/>
     <w:rsid w:val="00A9717D"/>
     <w:pPr>
       <w:widowControl w:val="0"/>
@@ -12917,9 +12621,9 @@
       <w:sz w:val="22"/>
     </w:rPr>
   </w:style>
-  <w:style w:type="paragraph" w:customStyle="1" w:styleId="a1">
+  <w:style w:type="paragraph" w:customStyle="1" w:styleId="af5">
     <w:name w:val="Рис в кадре"/>
-    <w:basedOn w:val="Normal"/>
+    <w:basedOn w:val="a"/>
     <w:rsid w:val="00A9717D"/>
     <w:pPr>
       <w:framePr w:w="6691" w:hSpace="142" w:wrap="notBeside" w:vAnchor="text" w:hAnchor="text" w:y="1"/>
@@ -12963,10 +12667,10 @@
       <w:lang w:val="ru-RU" w:eastAsia="ru-RU"/>
     </w:rPr>
   </w:style>
-  <w:style w:type="paragraph" w:customStyle="1" w:styleId="1">
+  <w:style w:type="paragraph" w:customStyle="1" w:styleId="11">
     <w:name w:val="заголовок 1"/>
-    <w:basedOn w:val="Normal"/>
-    <w:next w:val="Normal"/>
+    <w:basedOn w:val="a"/>
+    <w:next w:val="a"/>
     <w:rsid w:val="00A9717D"/>
     <w:pPr>
       <w:keepNext/>
@@ -12976,9 +12680,9 @@
       <w:sz w:val="28"/>
     </w:rPr>
   </w:style>
-  <w:style w:type="paragraph" w:customStyle="1" w:styleId="a2">
+  <w:style w:type="paragraph" w:customStyle="1" w:styleId="af6">
     <w:name w:val="Назв.вопраса"/>
-    <w:basedOn w:val="Normal"/>
+    <w:basedOn w:val="a"/>
     <w:rsid w:val="00A9717D"/>
     <w:pPr>
       <w:widowControl w:val="0"/>
@@ -12991,7 +12695,7 @@
   </w:style>
   <w:style w:type="paragraph" w:customStyle="1" w:styleId="BodyText22">
     <w:name w:val="Body Text 22"/>
-    <w:basedOn w:val="Normal"/>
+    <w:basedOn w:val="a"/>
     <w:rsid w:val="00A9717D"/>
     <w:pPr>
       <w:widowControl w:val="0"/>
@@ -13004,9 +12708,9 @@
       <w:lang w:val="en-US"/>
     </w:rPr>
   </w:style>
-  <w:style w:type="paragraph" w:styleId="List2">
+  <w:style w:type="paragraph" w:styleId="26">
     <w:name w:val="List 2"/>
-    <w:basedOn w:val="Normal"/>
+    <w:basedOn w:val="a"/>
     <w:rsid w:val="00A9717D"/>
     <w:pPr>
       <w:ind w:left="566" w:hanging="283"/>
@@ -13015,9 +12719,9 @@
       <w:rFonts w:ascii="Times New Roman" w:eastAsia="Times New Roman" w:hAnsi="Times New Roman"/>
     </w:rPr>
   </w:style>
-  <w:style w:type="paragraph" w:styleId="ListBullet2">
+  <w:style w:type="paragraph" w:styleId="2">
     <w:name w:val="List Bullet 2"/>
-    <w:basedOn w:val="Normal"/>
+    <w:basedOn w:val="a"/>
     <w:autoRedefine/>
     <w:rsid w:val="00A9717D"/>
     <w:pPr>
@@ -13029,9 +12733,9 @@
       <w:rFonts w:ascii="Times New Roman" w:eastAsia="Times New Roman" w:hAnsi="Times New Roman"/>
     </w:rPr>
   </w:style>
-  <w:style w:type="paragraph" w:styleId="BlockText">
+  <w:style w:type="paragraph" w:styleId="af7">
     <w:name w:val="Block Text"/>
-    <w:basedOn w:val="Normal"/>
+    <w:basedOn w:val="a"/>
     <w:rsid w:val="00A9717D"/>
     <w:pPr>
       <w:shd w:val="clear" w:color="auto" w:fill="FFFFFF"/>
@@ -13050,7 +12754,7 @@
   </w:style>
   <w:style w:type="paragraph" w:customStyle="1" w:styleId="rvps31454">
     <w:name w:val="rvps31454"/>
-    <w:basedOn w:val="Normal"/>
+    <w:basedOn w:val="a"/>
     <w:rsid w:val="00A9717D"/>
     <w:pPr>
       <w:ind w:firstLine="450"/>
@@ -13062,9 +12766,9 @@
       <w:szCs w:val="24"/>
     </w:rPr>
   </w:style>
-  <w:style w:type="paragraph" w:styleId="NormalWeb">
+  <w:style w:type="paragraph" w:styleId="af8">
     <w:name w:val="Normal (Web)"/>
-    <w:basedOn w:val="Normal"/>
+    <w:basedOn w:val="a"/>
     <w:rsid w:val="00A9717D"/>
     <w:pPr>
       <w:spacing w:before="100" w:beforeAutospacing="1" w:after="100" w:afterAutospacing="1"/>
@@ -13077,7 +12781,7 @@
   </w:style>
   <w:style w:type="paragraph" w:customStyle="1" w:styleId="BodyText21">
     <w:name w:val="Body Text 21"/>
-    <w:basedOn w:val="Normal"/>
+    <w:basedOn w:val="a"/>
     <w:rsid w:val="00A9717D"/>
     <w:pPr>
       <w:jc w:val="both"/>
@@ -13122,10 +12826,10 @@
       <w:lang w:val="ru-RU" w:eastAsia="ru-RU"/>
     </w:rPr>
   </w:style>
-  <w:style w:type="paragraph" w:styleId="BalloonText">
+  <w:style w:type="paragraph" w:styleId="af9">
     <w:name w:val="Balloon Text"/>
-    <w:basedOn w:val="Normal"/>
-    <w:link w:val="BalloonTextChar"/>
+    <w:basedOn w:val="a"/>
+    <w:link w:val="afa"/>
     <w:rsid w:val="00A9717D"/>
     <w:rPr>
       <w:rFonts w:ascii="Tahoma" w:hAnsi="Tahoma" w:cs="Tahoma"/>
@@ -13133,10 +12837,10 @@
       <w:szCs w:val="16"/>
     </w:rPr>
   </w:style>
-  <w:style w:type="character" w:customStyle="1" w:styleId="BalloonTextChar">
-    <w:name w:val="Balloon Text Char"/>
-    <w:basedOn w:val="DefaultParagraphFont"/>
-    <w:link w:val="BalloonText"/>
+  <w:style w:type="character" w:customStyle="1" w:styleId="afa">
+    <w:name w:val="Текст выноски Знак"/>
+    <w:basedOn w:val="a0"/>
+    <w:link w:val="af9"/>
     <w:rsid w:val="00A9717D"/>
     <w:rPr>
       <w:rFonts w:ascii="Tahoma" w:eastAsia="Webdings" w:hAnsi="Tahoma" w:cs="Tahoma"/>
@@ -13147,7 +12851,7 @@
   </w:style>
   <w:style w:type="paragraph" w:customStyle="1" w:styleId="r2">
     <w:name w:val="r2"/>
-    <w:basedOn w:val="Normal"/>
+    <w:basedOn w:val="a"/>
     <w:rsid w:val="00A9717D"/>
     <w:pPr>
       <w:spacing w:before="100" w:beforeAutospacing="1" w:after="100" w:afterAutospacing="1"/>
@@ -13180,7 +12884,7 @@
     <w:name w:val="ucoz-forum-post"/>
     <w:rsid w:val="00A9717D"/>
   </w:style>
-  <w:style w:type="character" w:styleId="Hyperlink">
+  <w:style w:type="character" w:styleId="afb">
     <w:name w:val="Hyperlink"/>
     <w:uiPriority w:val="99"/>
     <w:unhideWhenUsed/>
@@ -13190,9 +12894,9 @@
       <w:u w:val="single"/>
     </w:rPr>
   </w:style>
-  <w:style w:type="paragraph" w:styleId="ListParagraph">
+  <w:style w:type="paragraph" w:styleId="afc">
     <w:name w:val="List Paragraph"/>
-    <w:basedOn w:val="Normal"/>
+    <w:basedOn w:val="a"/>
     <w:uiPriority w:val="34"/>
     <w:qFormat/>
     <w:rsid w:val="00A9717D"/>

</xml_diff>